<commit_message>
Added notes to WebtechPrelims.docx
</commit_message>
<xml_diff>
--- a/WebtechPrelims.docx
+++ b/WebtechPrelims.docx
@@ -1,6 +1,6 @@
 
 <file path=word/document.xml><?xml version="1.0" encoding="utf-8"?>
-<w:document xmlns:ve="http://schemas.openxmlformats.org/markup-compatibility/2006" xmlns:o="urn:schemas-microsoft-com:office:office" xmlns:r="http://schemas.openxmlformats.org/officeDocument/2006/relationships" xmlns:m="http://schemas.openxmlformats.org/officeDocument/2006/math" xmlns:v="urn:schemas-microsoft-com:vml" xmlns:wp="http://schemas.openxmlformats.org/drawingml/2006/wordprocessingDrawing" xmlns:w10="urn:schemas-microsoft-com:office:word" xmlns:w="http://schemas.openxmlformats.org/wordprocessingml/2006/main" xmlns:wne="http://schemas.microsoft.com/office/word/2006/wordml">
+<w:document xmlns:wpc="http://schemas.microsoft.com/office/word/2010/wordprocessingCanvas" xmlns:mc="http://schemas.openxmlformats.org/markup-compatibility/2006" xmlns:o="urn:schemas-microsoft-com:office:office" xmlns:r="http://schemas.openxmlformats.org/officeDocument/2006/relationships" xmlns:m="http://schemas.openxmlformats.org/officeDocument/2006/math" xmlns:v="urn:schemas-microsoft-com:vml" xmlns:wp14="http://schemas.microsoft.com/office/word/2010/wordprocessingDrawing" xmlns:wp="http://schemas.openxmlformats.org/drawingml/2006/wordprocessingDrawing" xmlns:w10="urn:schemas-microsoft-com:office:word" xmlns:w="http://schemas.openxmlformats.org/wordprocessingml/2006/main" xmlns:w14="http://schemas.microsoft.com/office/word/2010/wordml" xmlns:w15="http://schemas.microsoft.com/office/word/2012/wordml" xmlns:wpg="http://schemas.microsoft.com/office/word/2010/wordprocessingGroup" xmlns:wpi="http://schemas.microsoft.com/office/word/2010/wordprocessingInk" xmlns:wne="http://schemas.microsoft.com/office/word/2006/wordml" xmlns:wps="http://schemas.microsoft.com/office/word/2010/wordprocessingShape" mc:Ignorable="w14 w15 wp14">
   <w:body>
     <w:p>
       <w:pPr>
@@ -180,21 +180,7 @@
         <w:rPr>
           <w:rFonts w:ascii="Segoe UI" w:hAnsi="Segoe UI" w:cs="Segoe UI"/>
         </w:rPr>
-        <w:t xml:space="preserve">WWW – a system made up of internet servers (1989) by Tim </w:t>
-      </w:r>
-      <w:proofErr w:type="spellStart"/>
-      <w:r>
-        <w:rPr>
-          <w:rFonts w:ascii="Segoe UI" w:hAnsi="Segoe UI" w:cs="Segoe UI"/>
-        </w:rPr>
-        <w:t>Berners</w:t>
-      </w:r>
-      <w:proofErr w:type="spellEnd"/>
-      <w:r>
-        <w:rPr>
-          <w:rFonts w:ascii="Segoe UI" w:hAnsi="Segoe UI" w:cs="Segoe UI"/>
-        </w:rPr>
-        <w:t xml:space="preserve"> Lee</w:t>
+        <w:t>WWW – a system made up of internet servers (1989) by Tim Berners Lee</w:t>
       </w:r>
     </w:p>
     <w:p>
@@ -730,21 +716,7 @@
         <w:rPr>
           <w:rFonts w:ascii="Segoe UI" w:hAnsi="Segoe UI" w:cs="Segoe UI"/>
         </w:rPr>
-        <w:t xml:space="preserve">Polling – periodically </w:t>
-      </w:r>
-      <w:proofErr w:type="gramStart"/>
-      <w:r>
-        <w:rPr>
-          <w:rFonts w:ascii="Segoe UI" w:hAnsi="Segoe UI" w:cs="Segoe UI"/>
-        </w:rPr>
-        <w:t>check</w:t>
-      </w:r>
-      <w:proofErr w:type="gramEnd"/>
-      <w:r>
-        <w:rPr>
-          <w:rFonts w:ascii="Segoe UI" w:hAnsi="Segoe UI" w:cs="Segoe UI"/>
-        </w:rPr>
-        <w:t xml:space="preserve"> the new information manually or use script and it is not very efficient.</w:t>
+        <w:t>Polling – periodically check the new information manually or use script and it is not very efficient.</w:t>
       </w:r>
     </w:p>
     <w:p>
@@ -1008,21 +980,7 @@
         <w:rPr>
           <w:rFonts w:ascii="Segoe UI" w:hAnsi="Segoe UI" w:cs="Segoe UI"/>
         </w:rPr>
-        <w:t xml:space="preserve">Server </w:t>
-      </w:r>
-      <w:proofErr w:type="gramStart"/>
-      <w:r>
-        <w:rPr>
-          <w:rFonts w:ascii="Segoe UI" w:hAnsi="Segoe UI" w:cs="Segoe UI"/>
-        </w:rPr>
-        <w:t>push – request</w:t>
-      </w:r>
-      <w:proofErr w:type="gramEnd"/>
-      <w:r>
-        <w:rPr>
-          <w:rFonts w:ascii="Segoe UI" w:hAnsi="Segoe UI" w:cs="Segoe UI"/>
-        </w:rPr>
-        <w:t xml:space="preserve"> something the server response and also request something. (server volunteer to request associated resources)</w:t>
+        <w:t>Server push – request something the server response and also request something. (server volunteer to request associated resources)</w:t>
       </w:r>
     </w:p>
     <w:p>
@@ -1328,19 +1286,11 @@
           <w:rFonts w:ascii="Segoe UI" w:hAnsi="Segoe UI" w:cs="Segoe UI"/>
         </w:rPr>
       </w:pPr>
-      <w:proofErr w:type="spellStart"/>
-      <w:r>
-        <w:rPr>
-          <w:rFonts w:ascii="Segoe UI" w:hAnsi="Segoe UI" w:cs="Segoe UI"/>
-        </w:rPr>
-        <w:t>WebDAV</w:t>
-      </w:r>
-      <w:proofErr w:type="spellEnd"/>
-      <w:r>
-        <w:rPr>
-          <w:rFonts w:ascii="Segoe UI" w:hAnsi="Segoe UI" w:cs="Segoe UI"/>
-        </w:rPr>
-        <w:t xml:space="preserve"> - extension</w:t>
+      <w:r>
+        <w:rPr>
+          <w:rFonts w:ascii="Segoe UI" w:hAnsi="Segoe UI" w:cs="Segoe UI"/>
+        </w:rPr>
+        <w:t>WebDAV - extension</w:t>
       </w:r>
     </w:p>
     <w:p>
@@ -2185,19 +2135,11 @@
           <w:rFonts w:ascii="Segoe UI" w:hAnsi="Segoe UI" w:cs="Segoe UI"/>
         </w:rPr>
       </w:pPr>
-      <w:proofErr w:type="spellStart"/>
-      <w:r>
-        <w:rPr>
-          <w:rFonts w:ascii="Segoe UI" w:hAnsi="Segoe UI" w:cs="Segoe UI"/>
-        </w:rPr>
-        <w:t>WebDAV</w:t>
-      </w:r>
-      <w:proofErr w:type="spellEnd"/>
-      <w:r>
-        <w:rPr>
-          <w:rFonts w:ascii="Segoe UI" w:hAnsi="Segoe UI" w:cs="Segoe UI"/>
-        </w:rPr>
-        <w:t xml:space="preserve"> (RFC 4918)</w:t>
+      <w:r>
+        <w:rPr>
+          <w:rFonts w:ascii="Segoe UI" w:hAnsi="Segoe UI" w:cs="Segoe UI"/>
+        </w:rPr>
+        <w:t>WebDAV (RFC 4918)</w:t>
       </w:r>
     </w:p>
     <w:p>
@@ -2276,21 +2218,7 @@
         <w:rPr>
           <w:rFonts w:ascii="Segoe UI" w:hAnsi="Segoe UI" w:cs="Segoe UI"/>
         </w:rPr>
-        <w:t xml:space="preserve">. Request the server to echo back to the client </w:t>
-      </w:r>
-      <w:proofErr w:type="spellStart"/>
-      <w:r>
-        <w:rPr>
-          <w:rFonts w:ascii="Segoe UI" w:hAnsi="Segoe UI" w:cs="Segoe UI"/>
-        </w:rPr>
-        <w:t>the</w:t>
-      </w:r>
-      <w:proofErr w:type="spellEnd"/>
-      <w:r>
-        <w:rPr>
-          <w:rFonts w:ascii="Segoe UI" w:hAnsi="Segoe UI" w:cs="Segoe UI"/>
-        </w:rPr>
-        <w:t xml:space="preserve"> received request message) – typically used for testing or diagnostics of the request or response chain.</w:t>
+        <w:t>. Request the server to echo back to the client the received request message) – typically used for testing or diagnostics of the request or response chain.</w:t>
       </w:r>
     </w:p>
     <w:p>
@@ -2702,14 +2630,12 @@
           <w:rFonts w:ascii="Segoe UI" w:hAnsi="Segoe UI" w:cs="Segoe UI"/>
         </w:rPr>
       </w:pPr>
-      <w:proofErr w:type="spellStart"/>
       <w:r>
         <w:rPr>
           <w:rFonts w:ascii="Segoe UI" w:hAnsi="Segoe UI" w:cs="Segoe UI"/>
         </w:rPr>
         <w:t>Pragma</w:t>
       </w:r>
-      <w:proofErr w:type="spellEnd"/>
       <w:r>
         <w:rPr>
           <w:rFonts w:ascii="Segoe UI" w:hAnsi="Segoe UI" w:cs="Segoe UI"/>
@@ -2918,16 +2844,8 @@
         <w:rPr>
           <w:rFonts w:ascii="Segoe UI" w:hAnsi="Segoe UI" w:cs="Segoe UI"/>
         </w:rPr>
-        <w:t xml:space="preserve">Accept </w:t>
-      </w:r>
-      <w:proofErr w:type="spellStart"/>
-      <w:r>
-        <w:rPr>
-          <w:rFonts w:ascii="Segoe UI" w:hAnsi="Segoe UI" w:cs="Segoe UI"/>
-        </w:rPr>
-        <w:t>Charset</w:t>
-      </w:r>
-      <w:proofErr w:type="spellEnd"/>
+        <w:t>Accept Charset</w:t>
+      </w:r>
       <w:r>
         <w:rPr>
           <w:rFonts w:ascii="Segoe UI" w:hAnsi="Segoe UI" w:cs="Segoe UI"/>
@@ -3507,6 +3425,1433 @@
         </w:rPr>
         <w:t xml:space="preserve">Accept – Ranges </w:t>
       </w:r>
+    </w:p>
+    <w:p>
+      <w:pPr>
+        <w:pStyle w:val="ListParagraph"/>
+        <w:numPr>
+          <w:ilvl w:val="1"/>
+          <w:numId w:val="17"/>
+        </w:numPr>
+        <w:tabs>
+          <w:tab w:val="left" w:pos="630"/>
+        </w:tabs>
+        <w:rPr>
+          <w:rFonts w:ascii="Segoe UI" w:hAnsi="Segoe UI" w:cs="Segoe UI"/>
+        </w:rPr>
+      </w:pPr>
+      <w:r>
+        <w:rPr>
+          <w:rFonts w:ascii="Segoe UI" w:hAnsi="Segoe UI" w:cs="Segoe UI"/>
+        </w:rPr>
+        <w:lastRenderedPageBreak/>
+        <w:t xml:space="preserve">Age – </w:t>
+      </w:r>
+    </w:p>
+    <w:p>
+      <w:pPr>
+        <w:pStyle w:val="ListParagraph"/>
+        <w:numPr>
+          <w:ilvl w:val="1"/>
+          <w:numId w:val="17"/>
+        </w:numPr>
+        <w:tabs>
+          <w:tab w:val="left" w:pos="630"/>
+        </w:tabs>
+        <w:rPr>
+          <w:rFonts w:ascii="Segoe UI" w:hAnsi="Segoe UI" w:cs="Segoe UI"/>
+        </w:rPr>
+      </w:pPr>
+      <w:proofErr w:type="spellStart"/>
+      <w:r>
+        <w:rPr>
+          <w:rFonts w:ascii="Segoe UI" w:hAnsi="Segoe UI" w:cs="Segoe UI"/>
+        </w:rPr>
+        <w:t>ETag</w:t>
+      </w:r>
+      <w:proofErr w:type="spellEnd"/>
+      <w:r>
+        <w:rPr>
+          <w:rFonts w:ascii="Segoe UI" w:hAnsi="Segoe UI" w:cs="Segoe UI"/>
+        </w:rPr>
+        <w:t xml:space="preserve"> – </w:t>
+      </w:r>
+    </w:p>
+    <w:p>
+      <w:pPr>
+        <w:pStyle w:val="ListParagraph"/>
+        <w:numPr>
+          <w:ilvl w:val="1"/>
+          <w:numId w:val="17"/>
+        </w:numPr>
+        <w:tabs>
+          <w:tab w:val="left" w:pos="630"/>
+        </w:tabs>
+        <w:rPr>
+          <w:rFonts w:ascii="Segoe UI" w:hAnsi="Segoe UI" w:cs="Segoe UI"/>
+        </w:rPr>
+      </w:pPr>
+      <w:r>
+        <w:rPr>
+          <w:rFonts w:ascii="Segoe UI" w:hAnsi="Segoe UI" w:cs="Segoe UI"/>
+        </w:rPr>
+        <w:t xml:space="preserve">Location – </w:t>
+      </w:r>
+    </w:p>
+    <w:p>
+      <w:pPr>
+        <w:pStyle w:val="ListParagraph"/>
+        <w:numPr>
+          <w:ilvl w:val="1"/>
+          <w:numId w:val="17"/>
+        </w:numPr>
+        <w:tabs>
+          <w:tab w:val="left" w:pos="630"/>
+        </w:tabs>
+        <w:rPr>
+          <w:rFonts w:ascii="Segoe UI" w:hAnsi="Segoe UI" w:cs="Segoe UI"/>
+        </w:rPr>
+      </w:pPr>
+      <w:r>
+        <w:rPr>
+          <w:rFonts w:ascii="Segoe UI" w:hAnsi="Segoe UI" w:cs="Segoe UI"/>
+        </w:rPr>
+        <w:t xml:space="preserve">Proxy-Authenticate – </w:t>
+      </w:r>
+    </w:p>
+    <w:p>
+      <w:pPr>
+        <w:pStyle w:val="ListParagraph"/>
+        <w:numPr>
+          <w:ilvl w:val="1"/>
+          <w:numId w:val="17"/>
+        </w:numPr>
+        <w:tabs>
+          <w:tab w:val="left" w:pos="630"/>
+        </w:tabs>
+        <w:rPr>
+          <w:rFonts w:ascii="Segoe UI" w:hAnsi="Segoe UI" w:cs="Segoe UI"/>
+        </w:rPr>
+      </w:pPr>
+      <w:r>
+        <w:rPr>
+          <w:rFonts w:ascii="Segoe UI" w:hAnsi="Segoe UI" w:cs="Segoe UI"/>
+        </w:rPr>
+        <w:t xml:space="preserve">Retry-After – </w:t>
+      </w:r>
+    </w:p>
+    <w:p>
+      <w:pPr>
+        <w:pStyle w:val="ListParagraph"/>
+        <w:numPr>
+          <w:ilvl w:val="1"/>
+          <w:numId w:val="17"/>
+        </w:numPr>
+        <w:tabs>
+          <w:tab w:val="left" w:pos="630"/>
+        </w:tabs>
+        <w:rPr>
+          <w:rFonts w:ascii="Segoe UI" w:hAnsi="Segoe UI" w:cs="Segoe UI"/>
+        </w:rPr>
+      </w:pPr>
+      <w:r>
+        <w:rPr>
+          <w:rFonts w:ascii="Segoe UI" w:hAnsi="Segoe UI" w:cs="Segoe UI"/>
+        </w:rPr>
+        <w:t xml:space="preserve">Server – </w:t>
+      </w:r>
+    </w:p>
+    <w:p>
+      <w:pPr>
+        <w:pStyle w:val="ListParagraph"/>
+        <w:numPr>
+          <w:ilvl w:val="1"/>
+          <w:numId w:val="17"/>
+        </w:numPr>
+        <w:tabs>
+          <w:tab w:val="left" w:pos="630"/>
+        </w:tabs>
+        <w:rPr>
+          <w:rFonts w:ascii="Segoe UI" w:hAnsi="Segoe UI" w:cs="Segoe UI"/>
+        </w:rPr>
+      </w:pPr>
+      <w:r>
+        <w:rPr>
+          <w:rFonts w:ascii="Segoe UI" w:hAnsi="Segoe UI" w:cs="Segoe UI"/>
+        </w:rPr>
+        <w:t xml:space="preserve">Vary – </w:t>
+      </w:r>
+    </w:p>
+    <w:p>
+      <w:pPr>
+        <w:pStyle w:val="ListParagraph"/>
+        <w:numPr>
+          <w:ilvl w:val="1"/>
+          <w:numId w:val="17"/>
+        </w:numPr>
+        <w:tabs>
+          <w:tab w:val="left" w:pos="630"/>
+        </w:tabs>
+        <w:rPr>
+          <w:rFonts w:ascii="Segoe UI" w:hAnsi="Segoe UI" w:cs="Segoe UI"/>
+        </w:rPr>
+      </w:pPr>
+      <w:r>
+        <w:rPr>
+          <w:rFonts w:ascii="Segoe UI" w:hAnsi="Segoe UI" w:cs="Segoe UI"/>
+        </w:rPr>
+        <w:t xml:space="preserve">WWW-Authenticate – </w:t>
+      </w:r>
+    </w:p>
+    <w:p>
+      <w:pPr>
+        <w:pStyle w:val="ListParagraph"/>
+        <w:numPr>
+          <w:ilvl w:val="0"/>
+          <w:numId w:val="17"/>
+        </w:numPr>
+        <w:tabs>
+          <w:tab w:val="left" w:pos="630"/>
+        </w:tabs>
+        <w:rPr>
+          <w:rFonts w:ascii="Segoe UI" w:hAnsi="Segoe UI" w:cs="Segoe UI"/>
+        </w:rPr>
+      </w:pPr>
+      <w:r>
+        <w:rPr>
+          <w:rFonts w:ascii="Segoe UI" w:hAnsi="Segoe UI" w:cs="Segoe UI"/>
+        </w:rPr>
+        <w:t>Entity headers</w:t>
+      </w:r>
+    </w:p>
+    <w:p>
+      <w:pPr>
+        <w:pStyle w:val="ListParagraph"/>
+        <w:numPr>
+          <w:ilvl w:val="0"/>
+          <w:numId w:val="18"/>
+        </w:numPr>
+        <w:tabs>
+          <w:tab w:val="left" w:pos="630"/>
+        </w:tabs>
+        <w:rPr>
+          <w:rFonts w:ascii="Segoe UI" w:hAnsi="Segoe UI" w:cs="Segoe UI"/>
+        </w:rPr>
+      </w:pPr>
+      <w:r>
+        <w:rPr>
+          <w:rFonts w:ascii="Segoe UI" w:hAnsi="Segoe UI" w:cs="Segoe UI"/>
+        </w:rPr>
+        <w:t xml:space="preserve">Allow - </w:t>
+      </w:r>
+    </w:p>
+    <w:p>
+      <w:pPr>
+        <w:pStyle w:val="ListParagraph"/>
+        <w:numPr>
+          <w:ilvl w:val="0"/>
+          <w:numId w:val="18"/>
+        </w:numPr>
+        <w:tabs>
+          <w:tab w:val="left" w:pos="630"/>
+        </w:tabs>
+        <w:rPr>
+          <w:rFonts w:ascii="Segoe UI" w:hAnsi="Segoe UI" w:cs="Segoe UI"/>
+        </w:rPr>
+      </w:pPr>
+      <w:r>
+        <w:rPr>
+          <w:rFonts w:ascii="Segoe UI" w:hAnsi="Segoe UI" w:cs="Segoe UI"/>
+        </w:rPr>
+        <w:t xml:space="preserve">Content-encoding - </w:t>
+      </w:r>
+    </w:p>
+    <w:p>
+      <w:pPr>
+        <w:pStyle w:val="ListParagraph"/>
+        <w:numPr>
+          <w:ilvl w:val="0"/>
+          <w:numId w:val="18"/>
+        </w:numPr>
+        <w:tabs>
+          <w:tab w:val="left" w:pos="630"/>
+        </w:tabs>
+        <w:rPr>
+          <w:rFonts w:ascii="Segoe UI" w:hAnsi="Segoe UI" w:cs="Segoe UI"/>
+        </w:rPr>
+      </w:pPr>
+      <w:r>
+        <w:rPr>
+          <w:rFonts w:ascii="Segoe UI" w:hAnsi="Segoe UI" w:cs="Segoe UI"/>
+        </w:rPr>
+        <w:t xml:space="preserve">Content-language – </w:t>
+      </w:r>
+    </w:p>
+    <w:p>
+      <w:pPr>
+        <w:pStyle w:val="ListParagraph"/>
+        <w:numPr>
+          <w:ilvl w:val="0"/>
+          <w:numId w:val="18"/>
+        </w:numPr>
+        <w:tabs>
+          <w:tab w:val="left" w:pos="630"/>
+        </w:tabs>
+        <w:rPr>
+          <w:rFonts w:ascii="Segoe UI" w:hAnsi="Segoe UI" w:cs="Segoe UI"/>
+        </w:rPr>
+      </w:pPr>
+      <w:r>
+        <w:rPr>
+          <w:rFonts w:ascii="Segoe UI" w:hAnsi="Segoe UI" w:cs="Segoe UI"/>
+        </w:rPr>
+        <w:t xml:space="preserve">Content-length – </w:t>
+      </w:r>
+    </w:p>
+    <w:p>
+      <w:pPr>
+        <w:pStyle w:val="ListParagraph"/>
+        <w:numPr>
+          <w:ilvl w:val="0"/>
+          <w:numId w:val="18"/>
+        </w:numPr>
+        <w:tabs>
+          <w:tab w:val="left" w:pos="630"/>
+        </w:tabs>
+        <w:rPr>
+          <w:rFonts w:ascii="Segoe UI" w:hAnsi="Segoe UI" w:cs="Segoe UI"/>
+        </w:rPr>
+      </w:pPr>
+      <w:r>
+        <w:rPr>
+          <w:rFonts w:ascii="Segoe UI" w:hAnsi="Segoe UI" w:cs="Segoe UI"/>
+        </w:rPr>
+        <w:t xml:space="preserve">Content-location – </w:t>
+      </w:r>
+    </w:p>
+    <w:p>
+      <w:pPr>
+        <w:pStyle w:val="ListParagraph"/>
+        <w:numPr>
+          <w:ilvl w:val="0"/>
+          <w:numId w:val="18"/>
+        </w:numPr>
+        <w:tabs>
+          <w:tab w:val="left" w:pos="630"/>
+        </w:tabs>
+        <w:rPr>
+          <w:rFonts w:ascii="Segoe UI" w:hAnsi="Segoe UI" w:cs="Segoe UI"/>
+        </w:rPr>
+      </w:pPr>
+      <w:r>
+        <w:rPr>
+          <w:rFonts w:ascii="Segoe UI" w:hAnsi="Segoe UI" w:cs="Segoe UI"/>
+        </w:rPr>
+        <w:t xml:space="preserve">Content-MD5 (deprecated) – </w:t>
+      </w:r>
+    </w:p>
+    <w:p>
+      <w:pPr>
+        <w:pStyle w:val="ListParagraph"/>
+        <w:numPr>
+          <w:ilvl w:val="0"/>
+          <w:numId w:val="18"/>
+        </w:numPr>
+        <w:tabs>
+          <w:tab w:val="left" w:pos="630"/>
+        </w:tabs>
+        <w:rPr>
+          <w:rFonts w:ascii="Segoe UI" w:hAnsi="Segoe UI" w:cs="Segoe UI"/>
+        </w:rPr>
+      </w:pPr>
+      <w:r>
+        <w:rPr>
+          <w:rFonts w:ascii="Segoe UI" w:hAnsi="Segoe UI" w:cs="Segoe UI"/>
+        </w:rPr>
+        <w:t xml:space="preserve">Content-range – </w:t>
+      </w:r>
+    </w:p>
+    <w:p>
+      <w:pPr>
+        <w:pStyle w:val="ListParagraph"/>
+        <w:numPr>
+          <w:ilvl w:val="0"/>
+          <w:numId w:val="18"/>
+        </w:numPr>
+        <w:tabs>
+          <w:tab w:val="left" w:pos="630"/>
+        </w:tabs>
+        <w:rPr>
+          <w:rFonts w:ascii="Segoe UI" w:hAnsi="Segoe UI" w:cs="Segoe UI"/>
+        </w:rPr>
+      </w:pPr>
+      <w:r>
+        <w:rPr>
+          <w:rFonts w:ascii="Segoe UI" w:hAnsi="Segoe UI" w:cs="Segoe UI"/>
+        </w:rPr>
+        <w:t xml:space="preserve">Content-type – </w:t>
+      </w:r>
+    </w:p>
+    <w:p>
+      <w:pPr>
+        <w:pStyle w:val="ListParagraph"/>
+        <w:numPr>
+          <w:ilvl w:val="0"/>
+          <w:numId w:val="18"/>
+        </w:numPr>
+        <w:tabs>
+          <w:tab w:val="left" w:pos="630"/>
+        </w:tabs>
+        <w:rPr>
+          <w:rFonts w:ascii="Segoe UI" w:hAnsi="Segoe UI" w:cs="Segoe UI"/>
+        </w:rPr>
+      </w:pPr>
+      <w:r>
+        <w:rPr>
+          <w:rFonts w:ascii="Segoe UI" w:hAnsi="Segoe UI" w:cs="Segoe UI"/>
+        </w:rPr>
+        <w:t xml:space="preserve">Expires – </w:t>
+      </w:r>
+    </w:p>
+    <w:p>
+      <w:pPr>
+        <w:pStyle w:val="ListParagraph"/>
+        <w:numPr>
+          <w:ilvl w:val="0"/>
+          <w:numId w:val="18"/>
+        </w:numPr>
+        <w:tabs>
+          <w:tab w:val="left" w:pos="630"/>
+        </w:tabs>
+        <w:rPr>
+          <w:rFonts w:ascii="Segoe UI" w:hAnsi="Segoe UI" w:cs="Segoe UI"/>
+        </w:rPr>
+      </w:pPr>
+      <w:r>
+        <w:rPr>
+          <w:rFonts w:ascii="Segoe UI" w:hAnsi="Segoe UI" w:cs="Segoe UI"/>
+        </w:rPr>
+        <w:t xml:space="preserve">Last-modified – </w:t>
+      </w:r>
+    </w:p>
+    <w:p>
+      <w:pPr>
+        <w:pStyle w:val="ListParagraph"/>
+        <w:numPr>
+          <w:ilvl w:val="0"/>
+          <w:numId w:val="19"/>
+        </w:numPr>
+        <w:tabs>
+          <w:tab w:val="left" w:pos="630"/>
+        </w:tabs>
+        <w:rPr>
+          <w:rFonts w:ascii="Segoe UI" w:hAnsi="Segoe UI" w:cs="Segoe UI"/>
+        </w:rPr>
+      </w:pPr>
+      <w:r>
+        <w:rPr>
+          <w:rFonts w:ascii="Segoe UI" w:hAnsi="Segoe UI" w:cs="Segoe UI"/>
+        </w:rPr>
+        <w:t>HTTP Status Codes</w:t>
+      </w:r>
+    </w:p>
+    <w:p>
+      <w:pPr>
+        <w:pStyle w:val="ListParagraph"/>
+        <w:numPr>
+          <w:ilvl w:val="0"/>
+          <w:numId w:val="20"/>
+        </w:numPr>
+        <w:tabs>
+          <w:tab w:val="left" w:pos="630"/>
+        </w:tabs>
+        <w:rPr>
+          <w:rFonts w:ascii="Segoe UI" w:hAnsi="Segoe UI" w:cs="Segoe UI"/>
+        </w:rPr>
+      </w:pPr>
+      <w:r>
+        <w:rPr>
+          <w:rFonts w:ascii="Segoe UI" w:hAnsi="Segoe UI" w:cs="Segoe UI"/>
+        </w:rPr>
+        <w:t>Informational (1xx)</w:t>
+      </w:r>
+    </w:p>
+    <w:p>
+      <w:pPr>
+        <w:pStyle w:val="ListParagraph"/>
+        <w:numPr>
+          <w:ilvl w:val="0"/>
+          <w:numId w:val="21"/>
+        </w:numPr>
+        <w:tabs>
+          <w:tab w:val="left" w:pos="630"/>
+        </w:tabs>
+        <w:rPr>
+          <w:rFonts w:ascii="Segoe UI" w:hAnsi="Segoe UI" w:cs="Segoe UI"/>
+        </w:rPr>
+      </w:pPr>
+      <w:r>
+        <w:rPr>
+          <w:rFonts w:ascii="Segoe UI" w:hAnsi="Segoe UI" w:cs="Segoe UI"/>
+        </w:rPr>
+        <w:t>101 Switching Protocols</w:t>
+      </w:r>
+    </w:p>
+    <w:p>
+      <w:pPr>
+        <w:pStyle w:val="ListParagraph"/>
+        <w:numPr>
+          <w:ilvl w:val="0"/>
+          <w:numId w:val="21"/>
+        </w:numPr>
+        <w:tabs>
+          <w:tab w:val="left" w:pos="630"/>
+        </w:tabs>
+        <w:rPr>
+          <w:rFonts w:ascii="Segoe UI" w:hAnsi="Segoe UI" w:cs="Segoe UI"/>
+        </w:rPr>
+      </w:pPr>
+      <w:r>
+        <w:rPr>
+          <w:rFonts w:ascii="Segoe UI" w:hAnsi="Segoe UI" w:cs="Segoe UI"/>
+        </w:rPr>
+        <w:t>100 Continue</w:t>
+      </w:r>
+    </w:p>
+    <w:p>
+      <w:pPr>
+        <w:pStyle w:val="ListParagraph"/>
+        <w:numPr>
+          <w:ilvl w:val="0"/>
+          <w:numId w:val="20"/>
+        </w:numPr>
+        <w:tabs>
+          <w:tab w:val="left" w:pos="630"/>
+        </w:tabs>
+        <w:rPr>
+          <w:rFonts w:ascii="Segoe UI" w:hAnsi="Segoe UI" w:cs="Segoe UI"/>
+        </w:rPr>
+      </w:pPr>
+      <w:r>
+        <w:rPr>
+          <w:rFonts w:ascii="Segoe UI" w:hAnsi="Segoe UI" w:cs="Segoe UI"/>
+        </w:rPr>
+        <w:t>Success (2xx)</w:t>
+      </w:r>
+    </w:p>
+    <w:p>
+      <w:pPr>
+        <w:pStyle w:val="ListParagraph"/>
+        <w:numPr>
+          <w:ilvl w:val="0"/>
+          <w:numId w:val="22"/>
+        </w:numPr>
+        <w:tabs>
+          <w:tab w:val="left" w:pos="630"/>
+        </w:tabs>
+        <w:rPr>
+          <w:rFonts w:ascii="Segoe UI" w:hAnsi="Segoe UI" w:cs="Segoe UI"/>
+        </w:rPr>
+      </w:pPr>
+      <w:r>
+        <w:rPr>
+          <w:rFonts w:ascii="Segoe UI" w:hAnsi="Segoe UI" w:cs="Segoe UI"/>
+        </w:rPr>
+        <w:t>200 OK</w:t>
+      </w:r>
+    </w:p>
+    <w:p>
+      <w:pPr>
+        <w:pStyle w:val="ListParagraph"/>
+        <w:numPr>
+          <w:ilvl w:val="0"/>
+          <w:numId w:val="22"/>
+        </w:numPr>
+        <w:tabs>
+          <w:tab w:val="left" w:pos="630"/>
+        </w:tabs>
+        <w:rPr>
+          <w:rFonts w:ascii="Segoe UI" w:hAnsi="Segoe UI" w:cs="Segoe UI"/>
+        </w:rPr>
+      </w:pPr>
+      <w:r>
+        <w:rPr>
+          <w:rFonts w:ascii="Segoe UI" w:hAnsi="Segoe UI" w:cs="Segoe UI"/>
+        </w:rPr>
+        <w:t>201 Created</w:t>
+      </w:r>
+    </w:p>
+    <w:p>
+      <w:pPr>
+        <w:pStyle w:val="ListParagraph"/>
+        <w:numPr>
+          <w:ilvl w:val="0"/>
+          <w:numId w:val="22"/>
+        </w:numPr>
+        <w:tabs>
+          <w:tab w:val="left" w:pos="630"/>
+        </w:tabs>
+        <w:rPr>
+          <w:rFonts w:ascii="Segoe UI" w:hAnsi="Segoe UI" w:cs="Segoe UI"/>
+        </w:rPr>
+      </w:pPr>
+      <w:r>
+        <w:rPr>
+          <w:rFonts w:ascii="Segoe UI" w:hAnsi="Segoe UI" w:cs="Segoe UI"/>
+        </w:rPr>
+        <w:t>202 Accepted</w:t>
+      </w:r>
+    </w:p>
+    <w:p>
+      <w:pPr>
+        <w:pStyle w:val="ListParagraph"/>
+        <w:numPr>
+          <w:ilvl w:val="0"/>
+          <w:numId w:val="22"/>
+        </w:numPr>
+        <w:tabs>
+          <w:tab w:val="left" w:pos="630"/>
+        </w:tabs>
+        <w:rPr>
+          <w:rFonts w:ascii="Segoe UI" w:hAnsi="Segoe UI" w:cs="Segoe UI"/>
+        </w:rPr>
+      </w:pPr>
+      <w:r>
+        <w:rPr>
+          <w:rFonts w:ascii="Segoe UI" w:hAnsi="Segoe UI" w:cs="Segoe UI"/>
+        </w:rPr>
+        <w:t>203 Non-Authoritative Info</w:t>
+      </w:r>
+    </w:p>
+    <w:p>
+      <w:pPr>
+        <w:pStyle w:val="ListParagraph"/>
+        <w:numPr>
+          <w:ilvl w:val="0"/>
+          <w:numId w:val="22"/>
+        </w:numPr>
+        <w:tabs>
+          <w:tab w:val="left" w:pos="630"/>
+        </w:tabs>
+        <w:rPr>
+          <w:rFonts w:ascii="Segoe UI" w:hAnsi="Segoe UI" w:cs="Segoe UI"/>
+        </w:rPr>
+      </w:pPr>
+      <w:r>
+        <w:rPr>
+          <w:rFonts w:ascii="Segoe UI" w:hAnsi="Segoe UI" w:cs="Segoe UI"/>
+        </w:rPr>
+        <w:t>204 No Content</w:t>
+      </w:r>
+    </w:p>
+    <w:p>
+      <w:pPr>
+        <w:pStyle w:val="ListParagraph"/>
+        <w:numPr>
+          <w:ilvl w:val="0"/>
+          <w:numId w:val="22"/>
+        </w:numPr>
+        <w:tabs>
+          <w:tab w:val="left" w:pos="630"/>
+        </w:tabs>
+        <w:rPr>
+          <w:rFonts w:ascii="Segoe UI" w:hAnsi="Segoe UI" w:cs="Segoe UI"/>
+        </w:rPr>
+      </w:pPr>
+      <w:r>
+        <w:rPr>
+          <w:rFonts w:ascii="Segoe UI" w:hAnsi="Segoe UI" w:cs="Segoe UI"/>
+        </w:rPr>
+        <w:t>205 Reset Content</w:t>
+      </w:r>
+    </w:p>
+    <w:p>
+      <w:pPr>
+        <w:pStyle w:val="ListParagraph"/>
+        <w:numPr>
+          <w:ilvl w:val="0"/>
+          <w:numId w:val="22"/>
+        </w:numPr>
+        <w:tabs>
+          <w:tab w:val="left" w:pos="630"/>
+        </w:tabs>
+        <w:rPr>
+          <w:rFonts w:ascii="Segoe UI" w:hAnsi="Segoe UI" w:cs="Segoe UI"/>
+        </w:rPr>
+      </w:pPr>
+      <w:r>
+        <w:rPr>
+          <w:rFonts w:ascii="Segoe UI" w:hAnsi="Segoe UI" w:cs="Segoe UI"/>
+        </w:rPr>
+        <w:t>206 Partial Content</w:t>
+      </w:r>
+    </w:p>
+    <w:p>
+      <w:pPr>
+        <w:pStyle w:val="ListParagraph"/>
+        <w:numPr>
+          <w:ilvl w:val="0"/>
+          <w:numId w:val="20"/>
+        </w:numPr>
+        <w:tabs>
+          <w:tab w:val="left" w:pos="630"/>
+        </w:tabs>
+        <w:rPr>
+          <w:rFonts w:ascii="Segoe UI" w:hAnsi="Segoe UI" w:cs="Segoe UI"/>
+        </w:rPr>
+      </w:pPr>
+      <w:r>
+        <w:rPr>
+          <w:rFonts w:ascii="Segoe UI" w:hAnsi="Segoe UI" w:cs="Segoe UI"/>
+        </w:rPr>
+        <w:t>Redirection (3xx)</w:t>
+      </w:r>
+    </w:p>
+    <w:p>
+      <w:pPr>
+        <w:pStyle w:val="ListParagraph"/>
+        <w:numPr>
+          <w:ilvl w:val="0"/>
+          <w:numId w:val="24"/>
+        </w:numPr>
+        <w:tabs>
+          <w:tab w:val="left" w:pos="630"/>
+        </w:tabs>
+        <w:rPr>
+          <w:rFonts w:ascii="Segoe UI" w:hAnsi="Segoe UI" w:cs="Segoe UI"/>
+        </w:rPr>
+      </w:pPr>
+      <w:r>
+        <w:rPr>
+          <w:rFonts w:ascii="Segoe UI" w:hAnsi="Segoe UI" w:cs="Segoe UI"/>
+        </w:rPr>
+        <w:t>300 Multiple Choices</w:t>
+      </w:r>
+    </w:p>
+    <w:p>
+      <w:pPr>
+        <w:pStyle w:val="ListParagraph"/>
+        <w:numPr>
+          <w:ilvl w:val="0"/>
+          <w:numId w:val="24"/>
+        </w:numPr>
+        <w:tabs>
+          <w:tab w:val="left" w:pos="630"/>
+        </w:tabs>
+        <w:rPr>
+          <w:rFonts w:ascii="Segoe UI" w:hAnsi="Segoe UI" w:cs="Segoe UI"/>
+        </w:rPr>
+      </w:pPr>
+      <w:r>
+        <w:rPr>
+          <w:rFonts w:ascii="Segoe UI" w:hAnsi="Segoe UI" w:cs="Segoe UI"/>
+        </w:rPr>
+        <w:t>301 Moved Permanently</w:t>
+      </w:r>
+    </w:p>
+    <w:p>
+      <w:pPr>
+        <w:pStyle w:val="ListParagraph"/>
+        <w:numPr>
+          <w:ilvl w:val="0"/>
+          <w:numId w:val="24"/>
+        </w:numPr>
+        <w:tabs>
+          <w:tab w:val="left" w:pos="630"/>
+        </w:tabs>
+        <w:rPr>
+          <w:rFonts w:ascii="Segoe UI" w:hAnsi="Segoe UI" w:cs="Segoe UI"/>
+        </w:rPr>
+      </w:pPr>
+      <w:r>
+        <w:rPr>
+          <w:rFonts w:ascii="Segoe UI" w:hAnsi="Segoe UI" w:cs="Segoe UI"/>
+        </w:rPr>
+        <w:t>302 Found</w:t>
+      </w:r>
+    </w:p>
+    <w:p>
+      <w:pPr>
+        <w:pStyle w:val="ListParagraph"/>
+        <w:numPr>
+          <w:ilvl w:val="0"/>
+          <w:numId w:val="24"/>
+        </w:numPr>
+        <w:tabs>
+          <w:tab w:val="left" w:pos="630"/>
+        </w:tabs>
+        <w:rPr>
+          <w:rFonts w:ascii="Segoe UI" w:hAnsi="Segoe UI" w:cs="Segoe UI"/>
+        </w:rPr>
+      </w:pPr>
+      <w:r>
+        <w:rPr>
+          <w:rFonts w:ascii="Segoe UI" w:hAnsi="Segoe UI" w:cs="Segoe UI"/>
+        </w:rPr>
+        <w:t>303 See Other</w:t>
+      </w:r>
+    </w:p>
+    <w:p>
+      <w:pPr>
+        <w:pStyle w:val="ListParagraph"/>
+        <w:numPr>
+          <w:ilvl w:val="0"/>
+          <w:numId w:val="24"/>
+        </w:numPr>
+        <w:tabs>
+          <w:tab w:val="left" w:pos="630"/>
+        </w:tabs>
+        <w:rPr>
+          <w:rFonts w:ascii="Segoe UI" w:hAnsi="Segoe UI" w:cs="Segoe UI"/>
+        </w:rPr>
+      </w:pPr>
+      <w:r>
+        <w:rPr>
+          <w:rFonts w:ascii="Segoe UI" w:hAnsi="Segoe UI" w:cs="Segoe UI"/>
+        </w:rPr>
+        <w:t>304 Not Modified</w:t>
+      </w:r>
+    </w:p>
+    <w:p>
+      <w:pPr>
+        <w:pStyle w:val="ListParagraph"/>
+        <w:numPr>
+          <w:ilvl w:val="0"/>
+          <w:numId w:val="24"/>
+        </w:numPr>
+        <w:tabs>
+          <w:tab w:val="left" w:pos="630"/>
+        </w:tabs>
+        <w:rPr>
+          <w:rFonts w:ascii="Segoe UI" w:hAnsi="Segoe UI" w:cs="Segoe UI"/>
+        </w:rPr>
+      </w:pPr>
+      <w:r>
+        <w:rPr>
+          <w:rFonts w:ascii="Segoe UI" w:hAnsi="Segoe UI" w:cs="Segoe UI"/>
+        </w:rPr>
+        <w:t>305 Use Proxy</w:t>
+      </w:r>
+    </w:p>
+    <w:p>
+      <w:pPr>
+        <w:pStyle w:val="ListParagraph"/>
+        <w:numPr>
+          <w:ilvl w:val="0"/>
+          <w:numId w:val="24"/>
+        </w:numPr>
+        <w:tabs>
+          <w:tab w:val="left" w:pos="630"/>
+        </w:tabs>
+        <w:rPr>
+          <w:rFonts w:ascii="Segoe UI" w:hAnsi="Segoe UI" w:cs="Segoe UI"/>
+        </w:rPr>
+      </w:pPr>
+      <w:r>
+        <w:rPr>
+          <w:rFonts w:ascii="Segoe UI" w:hAnsi="Segoe UI" w:cs="Segoe UI"/>
+        </w:rPr>
+        <w:t>306 (unused)</w:t>
+      </w:r>
+    </w:p>
+    <w:p>
+      <w:pPr>
+        <w:pStyle w:val="ListParagraph"/>
+        <w:numPr>
+          <w:ilvl w:val="0"/>
+          <w:numId w:val="24"/>
+        </w:numPr>
+        <w:tabs>
+          <w:tab w:val="left" w:pos="630"/>
+        </w:tabs>
+        <w:rPr>
+          <w:rFonts w:ascii="Segoe UI" w:hAnsi="Segoe UI" w:cs="Segoe UI"/>
+        </w:rPr>
+      </w:pPr>
+      <w:r>
+        <w:rPr>
+          <w:rFonts w:ascii="Segoe UI" w:hAnsi="Segoe UI" w:cs="Segoe UI"/>
+        </w:rPr>
+        <w:t>307 Temporary Redirect</w:t>
+      </w:r>
+    </w:p>
+    <w:p>
+      <w:pPr>
+        <w:pStyle w:val="ListParagraph"/>
+        <w:numPr>
+          <w:ilvl w:val="0"/>
+          <w:numId w:val="20"/>
+        </w:numPr>
+        <w:tabs>
+          <w:tab w:val="left" w:pos="630"/>
+        </w:tabs>
+        <w:rPr>
+          <w:rFonts w:ascii="Segoe UI" w:hAnsi="Segoe UI" w:cs="Segoe UI"/>
+        </w:rPr>
+      </w:pPr>
+      <w:r>
+        <w:rPr>
+          <w:rFonts w:ascii="Segoe UI" w:hAnsi="Segoe UI" w:cs="Segoe UI"/>
+        </w:rPr>
+        <w:t>Client Error (4xx)</w:t>
+      </w:r>
+    </w:p>
+    <w:p>
+      <w:pPr>
+        <w:pStyle w:val="ListParagraph"/>
+        <w:numPr>
+          <w:ilvl w:val="0"/>
+          <w:numId w:val="25"/>
+        </w:numPr>
+        <w:tabs>
+          <w:tab w:val="left" w:pos="630"/>
+        </w:tabs>
+        <w:rPr>
+          <w:rFonts w:ascii="Segoe UI" w:hAnsi="Segoe UI" w:cs="Segoe UI"/>
+        </w:rPr>
+      </w:pPr>
+      <w:r>
+        <w:rPr>
+          <w:rFonts w:ascii="Segoe UI" w:hAnsi="Segoe UI" w:cs="Segoe UI"/>
+        </w:rPr>
+        <w:t>400 Bad Request</w:t>
+      </w:r>
+    </w:p>
+    <w:p>
+      <w:pPr>
+        <w:pStyle w:val="ListParagraph"/>
+        <w:numPr>
+          <w:ilvl w:val="0"/>
+          <w:numId w:val="25"/>
+        </w:numPr>
+        <w:tabs>
+          <w:tab w:val="left" w:pos="630"/>
+        </w:tabs>
+        <w:rPr>
+          <w:rFonts w:ascii="Segoe UI" w:hAnsi="Segoe UI" w:cs="Segoe UI"/>
+        </w:rPr>
+      </w:pPr>
+      <w:r>
+        <w:rPr>
+          <w:rFonts w:ascii="Segoe UI" w:hAnsi="Segoe UI" w:cs="Segoe UI"/>
+        </w:rPr>
+        <w:lastRenderedPageBreak/>
+        <w:t>401 Unauthorized</w:t>
+      </w:r>
+    </w:p>
+    <w:p>
+      <w:pPr>
+        <w:pStyle w:val="ListParagraph"/>
+        <w:numPr>
+          <w:ilvl w:val="0"/>
+          <w:numId w:val="25"/>
+        </w:numPr>
+        <w:tabs>
+          <w:tab w:val="left" w:pos="630"/>
+        </w:tabs>
+        <w:rPr>
+          <w:rFonts w:ascii="Segoe UI" w:hAnsi="Segoe UI" w:cs="Segoe UI"/>
+        </w:rPr>
+      </w:pPr>
+      <w:r>
+        <w:rPr>
+          <w:rFonts w:ascii="Segoe UI" w:hAnsi="Segoe UI" w:cs="Segoe UI"/>
+        </w:rPr>
+        <w:t>402 Payment Required</w:t>
+      </w:r>
+    </w:p>
+    <w:p>
+      <w:pPr>
+        <w:pStyle w:val="ListParagraph"/>
+        <w:numPr>
+          <w:ilvl w:val="0"/>
+          <w:numId w:val="25"/>
+        </w:numPr>
+        <w:tabs>
+          <w:tab w:val="left" w:pos="630"/>
+        </w:tabs>
+        <w:rPr>
+          <w:rFonts w:ascii="Segoe UI" w:hAnsi="Segoe UI" w:cs="Segoe UI"/>
+        </w:rPr>
+      </w:pPr>
+      <w:r>
+        <w:rPr>
+          <w:rFonts w:ascii="Segoe UI" w:hAnsi="Segoe UI" w:cs="Segoe UI"/>
+        </w:rPr>
+        <w:t>403 Forbidden</w:t>
+      </w:r>
+    </w:p>
+    <w:p>
+      <w:pPr>
+        <w:pStyle w:val="ListParagraph"/>
+        <w:numPr>
+          <w:ilvl w:val="0"/>
+          <w:numId w:val="25"/>
+        </w:numPr>
+        <w:tabs>
+          <w:tab w:val="left" w:pos="630"/>
+        </w:tabs>
+        <w:rPr>
+          <w:rFonts w:ascii="Segoe UI" w:hAnsi="Segoe UI" w:cs="Segoe UI"/>
+        </w:rPr>
+      </w:pPr>
+      <w:r>
+        <w:rPr>
+          <w:rFonts w:ascii="Segoe UI" w:hAnsi="Segoe UI" w:cs="Segoe UI"/>
+        </w:rPr>
+        <w:t>404 Not Found</w:t>
+      </w:r>
+    </w:p>
+    <w:p>
+      <w:pPr>
+        <w:pStyle w:val="ListParagraph"/>
+        <w:numPr>
+          <w:ilvl w:val="0"/>
+          <w:numId w:val="25"/>
+        </w:numPr>
+        <w:tabs>
+          <w:tab w:val="left" w:pos="630"/>
+        </w:tabs>
+        <w:rPr>
+          <w:rFonts w:ascii="Segoe UI" w:hAnsi="Segoe UI" w:cs="Segoe UI"/>
+        </w:rPr>
+      </w:pPr>
+      <w:r>
+        <w:rPr>
+          <w:rFonts w:ascii="Segoe UI" w:hAnsi="Segoe UI" w:cs="Segoe UI"/>
+        </w:rPr>
+        <w:t>405 Method Not Allowed</w:t>
+      </w:r>
+    </w:p>
+    <w:p>
+      <w:pPr>
+        <w:pStyle w:val="ListParagraph"/>
+        <w:numPr>
+          <w:ilvl w:val="0"/>
+          <w:numId w:val="25"/>
+        </w:numPr>
+        <w:tabs>
+          <w:tab w:val="left" w:pos="630"/>
+        </w:tabs>
+        <w:rPr>
+          <w:rFonts w:ascii="Segoe UI" w:hAnsi="Segoe UI" w:cs="Segoe UI"/>
+        </w:rPr>
+      </w:pPr>
+      <w:r>
+        <w:rPr>
+          <w:rFonts w:ascii="Segoe UI" w:hAnsi="Segoe UI" w:cs="Segoe UI"/>
+        </w:rPr>
+        <w:t>406 Not Acceptable</w:t>
+      </w:r>
+    </w:p>
+    <w:p>
+      <w:pPr>
+        <w:pStyle w:val="ListParagraph"/>
+        <w:numPr>
+          <w:ilvl w:val="0"/>
+          <w:numId w:val="25"/>
+        </w:numPr>
+        <w:tabs>
+          <w:tab w:val="left" w:pos="630"/>
+        </w:tabs>
+        <w:rPr>
+          <w:rFonts w:ascii="Segoe UI" w:hAnsi="Segoe UI" w:cs="Segoe UI"/>
+        </w:rPr>
+      </w:pPr>
+      <w:r>
+        <w:rPr>
+          <w:rFonts w:ascii="Segoe UI" w:hAnsi="Segoe UI" w:cs="Segoe UI"/>
+        </w:rPr>
+        <w:t>407 Authentication Required</w:t>
+      </w:r>
+    </w:p>
+    <w:p>
+      <w:pPr>
+        <w:pStyle w:val="ListParagraph"/>
+        <w:numPr>
+          <w:ilvl w:val="0"/>
+          <w:numId w:val="25"/>
+        </w:numPr>
+        <w:tabs>
+          <w:tab w:val="left" w:pos="630"/>
+        </w:tabs>
+        <w:rPr>
+          <w:rFonts w:ascii="Segoe UI" w:hAnsi="Segoe UI" w:cs="Segoe UI"/>
+        </w:rPr>
+      </w:pPr>
+      <w:r>
+        <w:rPr>
+          <w:rFonts w:ascii="Segoe UI" w:hAnsi="Segoe UI" w:cs="Segoe UI"/>
+        </w:rPr>
+        <w:t>408 Request Time-out</w:t>
+      </w:r>
+    </w:p>
+    <w:p>
+      <w:pPr>
+        <w:pStyle w:val="ListParagraph"/>
+        <w:numPr>
+          <w:ilvl w:val="0"/>
+          <w:numId w:val="25"/>
+        </w:numPr>
+        <w:tabs>
+          <w:tab w:val="left" w:pos="630"/>
+        </w:tabs>
+        <w:rPr>
+          <w:rFonts w:ascii="Segoe UI" w:hAnsi="Segoe UI" w:cs="Segoe UI"/>
+        </w:rPr>
+      </w:pPr>
+      <w:r>
+        <w:rPr>
+          <w:rFonts w:ascii="Segoe UI" w:hAnsi="Segoe UI" w:cs="Segoe UI"/>
+        </w:rPr>
+        <w:t>409 Conflict</w:t>
+      </w:r>
+    </w:p>
+    <w:p>
+      <w:pPr>
+        <w:pStyle w:val="ListParagraph"/>
+        <w:numPr>
+          <w:ilvl w:val="0"/>
+          <w:numId w:val="25"/>
+        </w:numPr>
+        <w:tabs>
+          <w:tab w:val="left" w:pos="630"/>
+        </w:tabs>
+        <w:rPr>
+          <w:rFonts w:ascii="Segoe UI" w:hAnsi="Segoe UI" w:cs="Segoe UI"/>
+        </w:rPr>
+      </w:pPr>
+      <w:r>
+        <w:rPr>
+          <w:rFonts w:ascii="Segoe UI" w:hAnsi="Segoe UI" w:cs="Segoe UI"/>
+        </w:rPr>
+        <w:t>410 Gone</w:t>
+      </w:r>
+    </w:p>
+    <w:p>
+      <w:pPr>
+        <w:pStyle w:val="ListParagraph"/>
+        <w:numPr>
+          <w:ilvl w:val="0"/>
+          <w:numId w:val="25"/>
+        </w:numPr>
+        <w:tabs>
+          <w:tab w:val="left" w:pos="630"/>
+        </w:tabs>
+        <w:rPr>
+          <w:rFonts w:ascii="Segoe UI" w:hAnsi="Segoe UI" w:cs="Segoe UI"/>
+        </w:rPr>
+      </w:pPr>
+      <w:r>
+        <w:rPr>
+          <w:rFonts w:ascii="Segoe UI" w:hAnsi="Segoe UI" w:cs="Segoe UI"/>
+        </w:rPr>
+        <w:t>411 Length Required</w:t>
+      </w:r>
+    </w:p>
+    <w:p>
+      <w:pPr>
+        <w:pStyle w:val="ListParagraph"/>
+        <w:numPr>
+          <w:ilvl w:val="0"/>
+          <w:numId w:val="25"/>
+        </w:numPr>
+        <w:tabs>
+          <w:tab w:val="left" w:pos="630"/>
+        </w:tabs>
+        <w:rPr>
+          <w:rFonts w:ascii="Segoe UI" w:hAnsi="Segoe UI" w:cs="Segoe UI"/>
+        </w:rPr>
+      </w:pPr>
+      <w:r>
+        <w:rPr>
+          <w:rFonts w:ascii="Segoe UI" w:hAnsi="Segoe UI" w:cs="Segoe UI"/>
+        </w:rPr>
+        <w:t>412 Precondition Failed</w:t>
+      </w:r>
+    </w:p>
+    <w:p>
+      <w:pPr>
+        <w:pStyle w:val="ListParagraph"/>
+        <w:numPr>
+          <w:ilvl w:val="0"/>
+          <w:numId w:val="25"/>
+        </w:numPr>
+        <w:tabs>
+          <w:tab w:val="left" w:pos="630"/>
+        </w:tabs>
+        <w:rPr>
+          <w:rFonts w:ascii="Segoe UI" w:hAnsi="Segoe UI" w:cs="Segoe UI"/>
+        </w:rPr>
+      </w:pPr>
+      <w:r>
+        <w:rPr>
+          <w:rFonts w:ascii="Segoe UI" w:hAnsi="Segoe UI" w:cs="Segoe UI"/>
+        </w:rPr>
+        <w:t>413 Request Entity Too Large</w:t>
+      </w:r>
+    </w:p>
+    <w:p>
+      <w:pPr>
+        <w:pStyle w:val="ListParagraph"/>
+        <w:numPr>
+          <w:ilvl w:val="0"/>
+          <w:numId w:val="25"/>
+        </w:numPr>
+        <w:tabs>
+          <w:tab w:val="left" w:pos="630"/>
+        </w:tabs>
+        <w:rPr>
+          <w:rFonts w:ascii="Segoe UI" w:hAnsi="Segoe UI" w:cs="Segoe UI"/>
+        </w:rPr>
+      </w:pPr>
+      <w:r>
+        <w:rPr>
+          <w:rFonts w:ascii="Segoe UI" w:hAnsi="Segoe UI" w:cs="Segoe UI"/>
+        </w:rPr>
+        <w:t>414 Request-URI Too Large</w:t>
+      </w:r>
+    </w:p>
+    <w:p>
+      <w:pPr>
+        <w:pStyle w:val="ListParagraph"/>
+        <w:numPr>
+          <w:ilvl w:val="0"/>
+          <w:numId w:val="25"/>
+        </w:numPr>
+        <w:tabs>
+          <w:tab w:val="left" w:pos="630"/>
+        </w:tabs>
+        <w:rPr>
+          <w:rFonts w:ascii="Segoe UI" w:hAnsi="Segoe UI" w:cs="Segoe UI"/>
+        </w:rPr>
+      </w:pPr>
+      <w:r>
+        <w:rPr>
+          <w:rFonts w:ascii="Segoe UI" w:hAnsi="Segoe UI" w:cs="Segoe UI"/>
+        </w:rPr>
+        <w:t>415 Unsupported Media Type</w:t>
+      </w:r>
+    </w:p>
+    <w:p>
+      <w:pPr>
+        <w:pStyle w:val="ListParagraph"/>
+        <w:numPr>
+          <w:ilvl w:val="0"/>
+          <w:numId w:val="25"/>
+        </w:numPr>
+        <w:tabs>
+          <w:tab w:val="left" w:pos="630"/>
+        </w:tabs>
+        <w:rPr>
+          <w:rFonts w:ascii="Segoe UI" w:hAnsi="Segoe UI" w:cs="Segoe UI"/>
+        </w:rPr>
+      </w:pPr>
+      <w:r>
+        <w:rPr>
+          <w:rFonts w:ascii="Segoe UI" w:hAnsi="Segoe UI" w:cs="Segoe UI"/>
+        </w:rPr>
+        <w:t xml:space="preserve">416 Requested Range Not </w:t>
+      </w:r>
+      <w:proofErr w:type="spellStart"/>
+      <w:r>
+        <w:rPr>
+          <w:rFonts w:ascii="Segoe UI" w:hAnsi="Segoe UI" w:cs="Segoe UI"/>
+        </w:rPr>
+        <w:t>Satisfiable</w:t>
+      </w:r>
+      <w:proofErr w:type="spellEnd"/>
+    </w:p>
+    <w:p>
+      <w:pPr>
+        <w:pStyle w:val="ListParagraph"/>
+        <w:numPr>
+          <w:ilvl w:val="0"/>
+          <w:numId w:val="25"/>
+        </w:numPr>
+        <w:tabs>
+          <w:tab w:val="left" w:pos="630"/>
+        </w:tabs>
+        <w:rPr>
+          <w:rFonts w:ascii="Segoe UI" w:hAnsi="Segoe UI" w:cs="Segoe UI"/>
+        </w:rPr>
+      </w:pPr>
+      <w:r>
+        <w:rPr>
+          <w:rFonts w:ascii="Segoe UI" w:hAnsi="Segoe UI" w:cs="Segoe UI"/>
+        </w:rPr>
+        <w:t>417 Expectation Failed</w:t>
+      </w:r>
+    </w:p>
+    <w:p>
+      <w:pPr>
+        <w:pStyle w:val="ListParagraph"/>
+        <w:numPr>
+          <w:ilvl w:val="0"/>
+          <w:numId w:val="25"/>
+        </w:numPr>
+        <w:tabs>
+          <w:tab w:val="left" w:pos="630"/>
+        </w:tabs>
+        <w:rPr>
+          <w:rFonts w:ascii="Segoe UI" w:hAnsi="Segoe UI" w:cs="Segoe UI"/>
+        </w:rPr>
+      </w:pPr>
+      <w:r>
+        <w:rPr>
+          <w:rFonts w:ascii="Segoe UI" w:hAnsi="Segoe UI" w:cs="Segoe UI"/>
+        </w:rPr>
+        <w:t>426 Upgrade Required</w:t>
+      </w:r>
+    </w:p>
+    <w:p>
+      <w:pPr>
+        <w:pStyle w:val="ListParagraph"/>
+        <w:numPr>
+          <w:ilvl w:val="0"/>
+          <w:numId w:val="20"/>
+        </w:numPr>
+        <w:tabs>
+          <w:tab w:val="left" w:pos="630"/>
+        </w:tabs>
+        <w:rPr>
+          <w:rFonts w:ascii="Segoe UI" w:hAnsi="Segoe UI" w:cs="Segoe UI"/>
+        </w:rPr>
+      </w:pPr>
+      <w:r>
+        <w:rPr>
+          <w:rFonts w:ascii="Segoe UI" w:hAnsi="Segoe UI" w:cs="Segoe UI"/>
+        </w:rPr>
+        <w:t>Server Error (5xx)</w:t>
+      </w:r>
+    </w:p>
+    <w:p>
+      <w:pPr>
+        <w:pStyle w:val="ListParagraph"/>
+        <w:numPr>
+          <w:ilvl w:val="0"/>
+          <w:numId w:val="26"/>
+        </w:numPr>
+        <w:tabs>
+          <w:tab w:val="left" w:pos="630"/>
+        </w:tabs>
+        <w:rPr>
+          <w:rFonts w:ascii="Segoe UI" w:hAnsi="Segoe UI" w:cs="Segoe UI"/>
+        </w:rPr>
+      </w:pPr>
+      <w:r>
+        <w:rPr>
+          <w:rFonts w:ascii="Segoe UI" w:hAnsi="Segoe UI" w:cs="Segoe UI"/>
+        </w:rPr>
+        <w:t xml:space="preserve">500 Internal Server Error </w:t>
+      </w:r>
+    </w:p>
+    <w:p>
+      <w:pPr>
+        <w:pStyle w:val="ListParagraph"/>
+        <w:numPr>
+          <w:ilvl w:val="0"/>
+          <w:numId w:val="26"/>
+        </w:numPr>
+        <w:tabs>
+          <w:tab w:val="left" w:pos="630"/>
+        </w:tabs>
+        <w:rPr>
+          <w:rFonts w:ascii="Segoe UI" w:hAnsi="Segoe UI" w:cs="Segoe UI"/>
+        </w:rPr>
+      </w:pPr>
+      <w:r>
+        <w:rPr>
+          <w:rFonts w:ascii="Segoe UI" w:hAnsi="Segoe UI" w:cs="Segoe UI"/>
+        </w:rPr>
+        <w:t>501 Not Implemented</w:t>
+      </w:r>
+    </w:p>
+    <w:p>
+      <w:pPr>
+        <w:pStyle w:val="ListParagraph"/>
+        <w:numPr>
+          <w:ilvl w:val="0"/>
+          <w:numId w:val="26"/>
+        </w:numPr>
+        <w:tabs>
+          <w:tab w:val="left" w:pos="630"/>
+        </w:tabs>
+        <w:rPr>
+          <w:rFonts w:ascii="Segoe UI" w:hAnsi="Segoe UI" w:cs="Segoe UI"/>
+        </w:rPr>
+      </w:pPr>
+      <w:r>
+        <w:rPr>
+          <w:rFonts w:ascii="Segoe UI" w:hAnsi="Segoe UI" w:cs="Segoe UI"/>
+        </w:rPr>
+        <w:t>502 Bad Gateway</w:t>
+      </w:r>
+    </w:p>
+    <w:p>
+      <w:pPr>
+        <w:pStyle w:val="ListParagraph"/>
+        <w:numPr>
+          <w:ilvl w:val="0"/>
+          <w:numId w:val="26"/>
+        </w:numPr>
+        <w:tabs>
+          <w:tab w:val="left" w:pos="630"/>
+        </w:tabs>
+        <w:rPr>
+          <w:rFonts w:ascii="Segoe UI" w:hAnsi="Segoe UI" w:cs="Segoe UI"/>
+        </w:rPr>
+      </w:pPr>
+      <w:r>
+        <w:rPr>
+          <w:rFonts w:ascii="Segoe UI" w:hAnsi="Segoe UI" w:cs="Segoe UI"/>
+        </w:rPr>
+        <w:t>503 Service Unavailable</w:t>
+      </w:r>
+    </w:p>
+    <w:p>
+      <w:pPr>
+        <w:pStyle w:val="ListParagraph"/>
+        <w:numPr>
+          <w:ilvl w:val="0"/>
+          <w:numId w:val="26"/>
+        </w:numPr>
+        <w:tabs>
+          <w:tab w:val="left" w:pos="630"/>
+        </w:tabs>
+        <w:rPr>
+          <w:rFonts w:ascii="Segoe UI" w:hAnsi="Segoe UI" w:cs="Segoe UI"/>
+        </w:rPr>
+      </w:pPr>
+      <w:r>
+        <w:rPr>
+          <w:rFonts w:ascii="Segoe UI" w:hAnsi="Segoe UI" w:cs="Segoe UI"/>
+        </w:rPr>
+        <w:t>504 Gateway Time-out</w:t>
+      </w:r>
+    </w:p>
+    <w:p>
+      <w:pPr>
+        <w:pStyle w:val="ListParagraph"/>
+        <w:numPr>
+          <w:ilvl w:val="0"/>
+          <w:numId w:val="26"/>
+        </w:numPr>
+        <w:tabs>
+          <w:tab w:val="left" w:pos="630"/>
+        </w:tabs>
+        <w:rPr>
+          <w:rFonts w:ascii="Segoe UI" w:hAnsi="Segoe UI" w:cs="Segoe UI"/>
+        </w:rPr>
+      </w:pPr>
+      <w:r>
+        <w:rPr>
+          <w:rFonts w:ascii="Segoe UI" w:hAnsi="Segoe UI" w:cs="Segoe UI"/>
+        </w:rPr>
+        <w:t>505 HTTP Version Not Supported</w:t>
+      </w:r>
+      <w:bookmarkStart w:id="0" w:name="_GoBack"/>
+      <w:bookmarkEnd w:id="0"/>
     </w:p>
     <w:p>
       <w:pPr>
@@ -3576,8 +4921,121 @@
 </file>
 
 <file path=word/numbering.xml><?xml version="1.0" encoding="utf-8"?>
-<w:numbering xmlns:ve="http://schemas.openxmlformats.org/markup-compatibility/2006" xmlns:o="urn:schemas-microsoft-com:office:office" xmlns:r="http://schemas.openxmlformats.org/officeDocument/2006/relationships" xmlns:m="http://schemas.openxmlformats.org/officeDocument/2006/math" xmlns:v="urn:schemas-microsoft-com:vml" xmlns:wp="http://schemas.openxmlformats.org/drawingml/2006/wordprocessingDrawing" xmlns:w10="urn:schemas-microsoft-com:office:word" xmlns:w="http://schemas.openxmlformats.org/wordprocessingml/2006/main" xmlns:wne="http://schemas.microsoft.com/office/word/2006/wordml">
+<w:numbering xmlns:wpc="http://schemas.microsoft.com/office/word/2010/wordprocessingCanvas" xmlns:mc="http://schemas.openxmlformats.org/markup-compatibility/2006" xmlns:o="urn:schemas-microsoft-com:office:office" xmlns:r="http://schemas.openxmlformats.org/officeDocument/2006/relationships" xmlns:m="http://schemas.openxmlformats.org/officeDocument/2006/math" xmlns:v="urn:schemas-microsoft-com:vml" xmlns:wp14="http://schemas.microsoft.com/office/word/2010/wordprocessingDrawing" xmlns:wp="http://schemas.openxmlformats.org/drawingml/2006/wordprocessingDrawing" xmlns:w10="urn:schemas-microsoft-com:office:word" xmlns:w="http://schemas.openxmlformats.org/wordprocessingml/2006/main" xmlns:w14="http://schemas.microsoft.com/office/word/2010/wordml" xmlns:w15="http://schemas.microsoft.com/office/word/2012/wordml" xmlns:wpg="http://schemas.microsoft.com/office/word/2010/wordprocessingGroup" xmlns:wpi="http://schemas.microsoft.com/office/word/2010/wordprocessingInk" xmlns:wne="http://schemas.microsoft.com/office/word/2006/wordml" xmlns:wps="http://schemas.microsoft.com/office/word/2010/wordprocessingShape" mc:Ignorable="w14 w15 wp14">
   <w:abstractNum w:abstractNumId="0">
+    <w:nsid w:val="01332E10"/>
+    <w:multiLevelType w:val="hybridMultilevel"/>
+    <w:tmpl w:val="943EA004"/>
+    <w:lvl w:ilvl="0" w:tplc="34090001">
+      <w:start w:val="1"/>
+      <w:numFmt w:val="bullet"/>
+      <w:lvlText w:val=""/>
+      <w:lvlJc w:val="left"/>
+      <w:pPr>
+        <w:ind w:left="2160" w:hanging="360"/>
+      </w:pPr>
+      <w:rPr>
+        <w:rFonts w:ascii="Symbol" w:hAnsi="Symbol" w:hint="default"/>
+      </w:rPr>
+    </w:lvl>
+    <w:lvl w:ilvl="1" w:tplc="34090003" w:tentative="1">
+      <w:start w:val="1"/>
+      <w:numFmt w:val="bullet"/>
+      <w:lvlText w:val="o"/>
+      <w:lvlJc w:val="left"/>
+      <w:pPr>
+        <w:ind w:left="2880" w:hanging="360"/>
+      </w:pPr>
+      <w:rPr>
+        <w:rFonts w:ascii="Courier New" w:hAnsi="Courier New" w:cs="Courier New" w:hint="default"/>
+      </w:rPr>
+    </w:lvl>
+    <w:lvl w:ilvl="2" w:tplc="34090005" w:tentative="1">
+      <w:start w:val="1"/>
+      <w:numFmt w:val="bullet"/>
+      <w:lvlText w:val=""/>
+      <w:lvlJc w:val="left"/>
+      <w:pPr>
+        <w:ind w:left="3600" w:hanging="360"/>
+      </w:pPr>
+      <w:rPr>
+        <w:rFonts w:ascii="Wingdings" w:hAnsi="Wingdings" w:hint="default"/>
+      </w:rPr>
+    </w:lvl>
+    <w:lvl w:ilvl="3" w:tplc="34090001" w:tentative="1">
+      <w:start w:val="1"/>
+      <w:numFmt w:val="bullet"/>
+      <w:lvlText w:val=""/>
+      <w:lvlJc w:val="left"/>
+      <w:pPr>
+        <w:ind w:left="4320" w:hanging="360"/>
+      </w:pPr>
+      <w:rPr>
+        <w:rFonts w:ascii="Symbol" w:hAnsi="Symbol" w:hint="default"/>
+      </w:rPr>
+    </w:lvl>
+    <w:lvl w:ilvl="4" w:tplc="34090003" w:tentative="1">
+      <w:start w:val="1"/>
+      <w:numFmt w:val="bullet"/>
+      <w:lvlText w:val="o"/>
+      <w:lvlJc w:val="left"/>
+      <w:pPr>
+        <w:ind w:left="5040" w:hanging="360"/>
+      </w:pPr>
+      <w:rPr>
+        <w:rFonts w:ascii="Courier New" w:hAnsi="Courier New" w:cs="Courier New" w:hint="default"/>
+      </w:rPr>
+    </w:lvl>
+    <w:lvl w:ilvl="5" w:tplc="34090005" w:tentative="1">
+      <w:start w:val="1"/>
+      <w:numFmt w:val="bullet"/>
+      <w:lvlText w:val=""/>
+      <w:lvlJc w:val="left"/>
+      <w:pPr>
+        <w:ind w:left="5760" w:hanging="360"/>
+      </w:pPr>
+      <w:rPr>
+        <w:rFonts w:ascii="Wingdings" w:hAnsi="Wingdings" w:hint="default"/>
+      </w:rPr>
+    </w:lvl>
+    <w:lvl w:ilvl="6" w:tplc="34090001" w:tentative="1">
+      <w:start w:val="1"/>
+      <w:numFmt w:val="bullet"/>
+      <w:lvlText w:val=""/>
+      <w:lvlJc w:val="left"/>
+      <w:pPr>
+        <w:ind w:left="6480" w:hanging="360"/>
+      </w:pPr>
+      <w:rPr>
+        <w:rFonts w:ascii="Symbol" w:hAnsi="Symbol" w:hint="default"/>
+      </w:rPr>
+    </w:lvl>
+    <w:lvl w:ilvl="7" w:tplc="34090003" w:tentative="1">
+      <w:start w:val="1"/>
+      <w:numFmt w:val="bullet"/>
+      <w:lvlText w:val="o"/>
+      <w:lvlJc w:val="left"/>
+      <w:pPr>
+        <w:ind w:left="7200" w:hanging="360"/>
+      </w:pPr>
+      <w:rPr>
+        <w:rFonts w:ascii="Courier New" w:hAnsi="Courier New" w:cs="Courier New" w:hint="default"/>
+      </w:rPr>
+    </w:lvl>
+    <w:lvl w:ilvl="8" w:tplc="34090005" w:tentative="1">
+      <w:start w:val="1"/>
+      <w:numFmt w:val="bullet"/>
+      <w:lvlText w:val=""/>
+      <w:lvlJc w:val="left"/>
+      <w:pPr>
+        <w:ind w:left="7920" w:hanging="360"/>
+      </w:pPr>
+      <w:rPr>
+        <w:rFonts w:ascii="Wingdings" w:hAnsi="Wingdings" w:hint="default"/>
+      </w:rPr>
+    </w:lvl>
+  </w:abstractNum>
+  <w:abstractNum w:abstractNumId="1">
     <w:nsid w:val="078C4761"/>
     <w:multiLevelType w:val="hybridMultilevel"/>
     <w:tmpl w:val="D16812BE"/>
@@ -3690,7 +5148,7 @@
       </w:rPr>
     </w:lvl>
   </w:abstractNum>
-  <w:abstractNum w:abstractNumId="1">
+  <w:abstractNum w:abstractNumId="2">
     <w:nsid w:val="15D255E3"/>
     <w:multiLevelType w:val="hybridMultilevel"/>
     <w:tmpl w:val="6590B538"/>
@@ -3803,7 +5261,7 @@
       </w:rPr>
     </w:lvl>
   </w:abstractNum>
-  <w:abstractNum w:abstractNumId="2">
+  <w:abstractNum w:abstractNumId="3">
     <w:nsid w:val="1DAC1795"/>
     <w:multiLevelType w:val="hybridMultilevel"/>
     <w:tmpl w:val="DCEABD66"/>
@@ -3889,7 +5347,233 @@
       </w:pPr>
     </w:lvl>
   </w:abstractNum>
-  <w:abstractNum w:abstractNumId="3">
+  <w:abstractNum w:abstractNumId="4">
+    <w:nsid w:val="1DE16B61"/>
+    <w:multiLevelType w:val="hybridMultilevel"/>
+    <w:tmpl w:val="76D40A3E"/>
+    <w:lvl w:ilvl="0" w:tplc="04090005">
+      <w:start w:val="1"/>
+      <w:numFmt w:val="bullet"/>
+      <w:lvlText w:val=""/>
+      <w:lvlJc w:val="left"/>
+      <w:pPr>
+        <w:ind w:left="720" w:hanging="360"/>
+      </w:pPr>
+      <w:rPr>
+        <w:rFonts w:ascii="Wingdings" w:hAnsi="Wingdings" w:hint="default"/>
+      </w:rPr>
+    </w:lvl>
+    <w:lvl w:ilvl="1" w:tplc="34090003" w:tentative="1">
+      <w:start w:val="1"/>
+      <w:numFmt w:val="bullet"/>
+      <w:lvlText w:val="o"/>
+      <w:lvlJc w:val="left"/>
+      <w:pPr>
+        <w:ind w:left="1440" w:hanging="360"/>
+      </w:pPr>
+      <w:rPr>
+        <w:rFonts w:ascii="Courier New" w:hAnsi="Courier New" w:cs="Courier New" w:hint="default"/>
+      </w:rPr>
+    </w:lvl>
+    <w:lvl w:ilvl="2" w:tplc="34090005" w:tentative="1">
+      <w:start w:val="1"/>
+      <w:numFmt w:val="bullet"/>
+      <w:lvlText w:val=""/>
+      <w:lvlJc w:val="left"/>
+      <w:pPr>
+        <w:ind w:left="2160" w:hanging="360"/>
+      </w:pPr>
+      <w:rPr>
+        <w:rFonts w:ascii="Wingdings" w:hAnsi="Wingdings" w:hint="default"/>
+      </w:rPr>
+    </w:lvl>
+    <w:lvl w:ilvl="3" w:tplc="34090001" w:tentative="1">
+      <w:start w:val="1"/>
+      <w:numFmt w:val="bullet"/>
+      <w:lvlText w:val=""/>
+      <w:lvlJc w:val="left"/>
+      <w:pPr>
+        <w:ind w:left="2880" w:hanging="360"/>
+      </w:pPr>
+      <w:rPr>
+        <w:rFonts w:ascii="Symbol" w:hAnsi="Symbol" w:hint="default"/>
+      </w:rPr>
+    </w:lvl>
+    <w:lvl w:ilvl="4" w:tplc="34090003" w:tentative="1">
+      <w:start w:val="1"/>
+      <w:numFmt w:val="bullet"/>
+      <w:lvlText w:val="o"/>
+      <w:lvlJc w:val="left"/>
+      <w:pPr>
+        <w:ind w:left="3600" w:hanging="360"/>
+      </w:pPr>
+      <w:rPr>
+        <w:rFonts w:ascii="Courier New" w:hAnsi="Courier New" w:cs="Courier New" w:hint="default"/>
+      </w:rPr>
+    </w:lvl>
+    <w:lvl w:ilvl="5" w:tplc="34090005" w:tentative="1">
+      <w:start w:val="1"/>
+      <w:numFmt w:val="bullet"/>
+      <w:lvlText w:val=""/>
+      <w:lvlJc w:val="left"/>
+      <w:pPr>
+        <w:ind w:left="4320" w:hanging="360"/>
+      </w:pPr>
+      <w:rPr>
+        <w:rFonts w:ascii="Wingdings" w:hAnsi="Wingdings" w:hint="default"/>
+      </w:rPr>
+    </w:lvl>
+    <w:lvl w:ilvl="6" w:tplc="34090001" w:tentative="1">
+      <w:start w:val="1"/>
+      <w:numFmt w:val="bullet"/>
+      <w:lvlText w:val=""/>
+      <w:lvlJc w:val="left"/>
+      <w:pPr>
+        <w:ind w:left="5040" w:hanging="360"/>
+      </w:pPr>
+      <w:rPr>
+        <w:rFonts w:ascii="Symbol" w:hAnsi="Symbol" w:hint="default"/>
+      </w:rPr>
+    </w:lvl>
+    <w:lvl w:ilvl="7" w:tplc="34090003" w:tentative="1">
+      <w:start w:val="1"/>
+      <w:numFmt w:val="bullet"/>
+      <w:lvlText w:val="o"/>
+      <w:lvlJc w:val="left"/>
+      <w:pPr>
+        <w:ind w:left="5760" w:hanging="360"/>
+      </w:pPr>
+      <w:rPr>
+        <w:rFonts w:ascii="Courier New" w:hAnsi="Courier New" w:cs="Courier New" w:hint="default"/>
+      </w:rPr>
+    </w:lvl>
+    <w:lvl w:ilvl="8" w:tplc="34090005" w:tentative="1">
+      <w:start w:val="1"/>
+      <w:numFmt w:val="bullet"/>
+      <w:lvlText w:val=""/>
+      <w:lvlJc w:val="left"/>
+      <w:pPr>
+        <w:ind w:left="6480" w:hanging="360"/>
+      </w:pPr>
+      <w:rPr>
+        <w:rFonts w:ascii="Wingdings" w:hAnsi="Wingdings" w:hint="default"/>
+      </w:rPr>
+    </w:lvl>
+  </w:abstractNum>
+  <w:abstractNum w:abstractNumId="5">
+    <w:nsid w:val="1F32795E"/>
+    <w:multiLevelType w:val="hybridMultilevel"/>
+    <w:tmpl w:val="AC4A0A66"/>
+    <w:lvl w:ilvl="0" w:tplc="34090001">
+      <w:start w:val="1"/>
+      <w:numFmt w:val="bullet"/>
+      <w:lvlText w:val=""/>
+      <w:lvlJc w:val="left"/>
+      <w:pPr>
+        <w:ind w:left="2160" w:hanging="360"/>
+      </w:pPr>
+      <w:rPr>
+        <w:rFonts w:ascii="Symbol" w:hAnsi="Symbol" w:hint="default"/>
+      </w:rPr>
+    </w:lvl>
+    <w:lvl w:ilvl="1" w:tplc="34090003" w:tentative="1">
+      <w:start w:val="1"/>
+      <w:numFmt w:val="bullet"/>
+      <w:lvlText w:val="o"/>
+      <w:lvlJc w:val="left"/>
+      <w:pPr>
+        <w:ind w:left="2880" w:hanging="360"/>
+      </w:pPr>
+      <w:rPr>
+        <w:rFonts w:ascii="Courier New" w:hAnsi="Courier New" w:cs="Courier New" w:hint="default"/>
+      </w:rPr>
+    </w:lvl>
+    <w:lvl w:ilvl="2" w:tplc="34090005" w:tentative="1">
+      <w:start w:val="1"/>
+      <w:numFmt w:val="bullet"/>
+      <w:lvlText w:val=""/>
+      <w:lvlJc w:val="left"/>
+      <w:pPr>
+        <w:ind w:left="3600" w:hanging="360"/>
+      </w:pPr>
+      <w:rPr>
+        <w:rFonts w:ascii="Wingdings" w:hAnsi="Wingdings" w:hint="default"/>
+      </w:rPr>
+    </w:lvl>
+    <w:lvl w:ilvl="3" w:tplc="34090001" w:tentative="1">
+      <w:start w:val="1"/>
+      <w:numFmt w:val="bullet"/>
+      <w:lvlText w:val=""/>
+      <w:lvlJc w:val="left"/>
+      <w:pPr>
+        <w:ind w:left="4320" w:hanging="360"/>
+      </w:pPr>
+      <w:rPr>
+        <w:rFonts w:ascii="Symbol" w:hAnsi="Symbol" w:hint="default"/>
+      </w:rPr>
+    </w:lvl>
+    <w:lvl w:ilvl="4" w:tplc="34090003" w:tentative="1">
+      <w:start w:val="1"/>
+      <w:numFmt w:val="bullet"/>
+      <w:lvlText w:val="o"/>
+      <w:lvlJc w:val="left"/>
+      <w:pPr>
+        <w:ind w:left="5040" w:hanging="360"/>
+      </w:pPr>
+      <w:rPr>
+        <w:rFonts w:ascii="Courier New" w:hAnsi="Courier New" w:cs="Courier New" w:hint="default"/>
+      </w:rPr>
+    </w:lvl>
+    <w:lvl w:ilvl="5" w:tplc="34090005" w:tentative="1">
+      <w:start w:val="1"/>
+      <w:numFmt w:val="bullet"/>
+      <w:lvlText w:val=""/>
+      <w:lvlJc w:val="left"/>
+      <w:pPr>
+        <w:ind w:left="5760" w:hanging="360"/>
+      </w:pPr>
+      <w:rPr>
+        <w:rFonts w:ascii="Wingdings" w:hAnsi="Wingdings" w:hint="default"/>
+      </w:rPr>
+    </w:lvl>
+    <w:lvl w:ilvl="6" w:tplc="34090001" w:tentative="1">
+      <w:start w:val="1"/>
+      <w:numFmt w:val="bullet"/>
+      <w:lvlText w:val=""/>
+      <w:lvlJc w:val="left"/>
+      <w:pPr>
+        <w:ind w:left="6480" w:hanging="360"/>
+      </w:pPr>
+      <w:rPr>
+        <w:rFonts w:ascii="Symbol" w:hAnsi="Symbol" w:hint="default"/>
+      </w:rPr>
+    </w:lvl>
+    <w:lvl w:ilvl="7" w:tplc="34090003" w:tentative="1">
+      <w:start w:val="1"/>
+      <w:numFmt w:val="bullet"/>
+      <w:lvlText w:val="o"/>
+      <w:lvlJc w:val="left"/>
+      <w:pPr>
+        <w:ind w:left="7200" w:hanging="360"/>
+      </w:pPr>
+      <w:rPr>
+        <w:rFonts w:ascii="Courier New" w:hAnsi="Courier New" w:cs="Courier New" w:hint="default"/>
+      </w:rPr>
+    </w:lvl>
+    <w:lvl w:ilvl="8" w:tplc="34090005" w:tentative="1">
+      <w:start w:val="1"/>
+      <w:numFmt w:val="bullet"/>
+      <w:lvlText w:val=""/>
+      <w:lvlJc w:val="left"/>
+      <w:pPr>
+        <w:ind w:left="7920" w:hanging="360"/>
+      </w:pPr>
+      <w:rPr>
+        <w:rFonts w:ascii="Wingdings" w:hAnsi="Wingdings" w:hint="default"/>
+      </w:rPr>
+    </w:lvl>
+  </w:abstractNum>
+  <w:abstractNum w:abstractNumId="6">
     <w:nsid w:val="230107DC"/>
     <w:multiLevelType w:val="hybridMultilevel"/>
     <w:tmpl w:val="65306CE4"/>
@@ -4002,7 +5686,7 @@
       </w:rPr>
     </w:lvl>
   </w:abstractNum>
-  <w:abstractNum w:abstractNumId="4">
+  <w:abstractNum w:abstractNumId="7">
     <w:nsid w:val="26636994"/>
     <w:multiLevelType w:val="hybridMultilevel"/>
     <w:tmpl w:val="DF2C3AFE"/>
@@ -4114,7 +5798,7 @@
       </w:rPr>
     </w:lvl>
   </w:abstractNum>
-  <w:abstractNum w:abstractNumId="5">
+  <w:abstractNum w:abstractNumId="8">
     <w:nsid w:val="27C43D96"/>
     <w:multiLevelType w:val="hybridMultilevel"/>
     <w:tmpl w:val="D89A2656"/>
@@ -4227,10 +5911,209 @@
       </w:rPr>
     </w:lvl>
   </w:abstractNum>
-  <w:abstractNum w:abstractNumId="6">
+  <w:abstractNum w:abstractNumId="9">
+    <w:nsid w:val="28E33A84"/>
+    <w:multiLevelType w:val="hybridMultilevel"/>
+    <w:tmpl w:val="3AAE9934"/>
+    <w:lvl w:ilvl="0" w:tplc="34090001">
+      <w:start w:val="1"/>
+      <w:numFmt w:val="bullet"/>
+      <w:lvlText w:val=""/>
+      <w:lvlJc w:val="left"/>
+      <w:pPr>
+        <w:ind w:left="2160" w:hanging="360"/>
+      </w:pPr>
+      <w:rPr>
+        <w:rFonts w:ascii="Symbol" w:hAnsi="Symbol" w:hint="default"/>
+      </w:rPr>
+    </w:lvl>
+    <w:lvl w:ilvl="1" w:tplc="34090003" w:tentative="1">
+      <w:start w:val="1"/>
+      <w:numFmt w:val="bullet"/>
+      <w:lvlText w:val="o"/>
+      <w:lvlJc w:val="left"/>
+      <w:pPr>
+        <w:ind w:left="2880" w:hanging="360"/>
+      </w:pPr>
+      <w:rPr>
+        <w:rFonts w:ascii="Courier New" w:hAnsi="Courier New" w:cs="Courier New" w:hint="default"/>
+      </w:rPr>
+    </w:lvl>
+    <w:lvl w:ilvl="2" w:tplc="34090005" w:tentative="1">
+      <w:start w:val="1"/>
+      <w:numFmt w:val="bullet"/>
+      <w:lvlText w:val=""/>
+      <w:lvlJc w:val="left"/>
+      <w:pPr>
+        <w:ind w:left="3600" w:hanging="360"/>
+      </w:pPr>
+      <w:rPr>
+        <w:rFonts w:ascii="Wingdings" w:hAnsi="Wingdings" w:hint="default"/>
+      </w:rPr>
+    </w:lvl>
+    <w:lvl w:ilvl="3" w:tplc="34090001" w:tentative="1">
+      <w:start w:val="1"/>
+      <w:numFmt w:val="bullet"/>
+      <w:lvlText w:val=""/>
+      <w:lvlJc w:val="left"/>
+      <w:pPr>
+        <w:ind w:left="4320" w:hanging="360"/>
+      </w:pPr>
+      <w:rPr>
+        <w:rFonts w:ascii="Symbol" w:hAnsi="Symbol" w:hint="default"/>
+      </w:rPr>
+    </w:lvl>
+    <w:lvl w:ilvl="4" w:tplc="34090003" w:tentative="1">
+      <w:start w:val="1"/>
+      <w:numFmt w:val="bullet"/>
+      <w:lvlText w:val="o"/>
+      <w:lvlJc w:val="left"/>
+      <w:pPr>
+        <w:ind w:left="5040" w:hanging="360"/>
+      </w:pPr>
+      <w:rPr>
+        <w:rFonts w:ascii="Courier New" w:hAnsi="Courier New" w:cs="Courier New" w:hint="default"/>
+      </w:rPr>
+    </w:lvl>
+    <w:lvl w:ilvl="5" w:tplc="34090005" w:tentative="1">
+      <w:start w:val="1"/>
+      <w:numFmt w:val="bullet"/>
+      <w:lvlText w:val=""/>
+      <w:lvlJc w:val="left"/>
+      <w:pPr>
+        <w:ind w:left="5760" w:hanging="360"/>
+      </w:pPr>
+      <w:rPr>
+        <w:rFonts w:ascii="Wingdings" w:hAnsi="Wingdings" w:hint="default"/>
+      </w:rPr>
+    </w:lvl>
+    <w:lvl w:ilvl="6" w:tplc="34090001" w:tentative="1">
+      <w:start w:val="1"/>
+      <w:numFmt w:val="bullet"/>
+      <w:lvlText w:val=""/>
+      <w:lvlJc w:val="left"/>
+      <w:pPr>
+        <w:ind w:left="6480" w:hanging="360"/>
+      </w:pPr>
+      <w:rPr>
+        <w:rFonts w:ascii="Symbol" w:hAnsi="Symbol" w:hint="default"/>
+      </w:rPr>
+    </w:lvl>
+    <w:lvl w:ilvl="7" w:tplc="34090003" w:tentative="1">
+      <w:start w:val="1"/>
+      <w:numFmt w:val="bullet"/>
+      <w:lvlText w:val="o"/>
+      <w:lvlJc w:val="left"/>
+      <w:pPr>
+        <w:ind w:left="7200" w:hanging="360"/>
+      </w:pPr>
+      <w:rPr>
+        <w:rFonts w:ascii="Courier New" w:hAnsi="Courier New" w:cs="Courier New" w:hint="default"/>
+      </w:rPr>
+    </w:lvl>
+    <w:lvl w:ilvl="8" w:tplc="34090005" w:tentative="1">
+      <w:start w:val="1"/>
+      <w:numFmt w:val="bullet"/>
+      <w:lvlText w:val=""/>
+      <w:lvlJc w:val="left"/>
+      <w:pPr>
+        <w:ind w:left="7920" w:hanging="360"/>
+      </w:pPr>
+      <w:rPr>
+        <w:rFonts w:ascii="Wingdings" w:hAnsi="Wingdings" w:hint="default"/>
+      </w:rPr>
+    </w:lvl>
+  </w:abstractNum>
+  <w:abstractNum w:abstractNumId="10">
+    <w:nsid w:val="35820CF7"/>
+    <w:multiLevelType w:val="hybridMultilevel"/>
+    <w:tmpl w:val="014AEE98"/>
+    <w:lvl w:ilvl="0" w:tplc="3409000F">
+      <w:start w:val="1"/>
+      <w:numFmt w:val="decimal"/>
+      <w:lvlText w:val="%1."/>
+      <w:lvlJc w:val="left"/>
+      <w:pPr>
+        <w:ind w:left="2160" w:hanging="360"/>
+      </w:pPr>
+    </w:lvl>
+    <w:lvl w:ilvl="1" w:tplc="34090019" w:tentative="1">
+      <w:start w:val="1"/>
+      <w:numFmt w:val="lowerLetter"/>
+      <w:lvlText w:val="%2."/>
+      <w:lvlJc w:val="left"/>
+      <w:pPr>
+        <w:ind w:left="2880" w:hanging="360"/>
+      </w:pPr>
+    </w:lvl>
+    <w:lvl w:ilvl="2" w:tplc="3409001B" w:tentative="1">
+      <w:start w:val="1"/>
+      <w:numFmt w:val="lowerRoman"/>
+      <w:lvlText w:val="%3."/>
+      <w:lvlJc w:val="right"/>
+      <w:pPr>
+        <w:ind w:left="3600" w:hanging="180"/>
+      </w:pPr>
+    </w:lvl>
+    <w:lvl w:ilvl="3" w:tplc="3409000F" w:tentative="1">
+      <w:start w:val="1"/>
+      <w:numFmt w:val="decimal"/>
+      <w:lvlText w:val="%4."/>
+      <w:lvlJc w:val="left"/>
+      <w:pPr>
+        <w:ind w:left="4320" w:hanging="360"/>
+      </w:pPr>
+    </w:lvl>
+    <w:lvl w:ilvl="4" w:tplc="34090019" w:tentative="1">
+      <w:start w:val="1"/>
+      <w:numFmt w:val="lowerLetter"/>
+      <w:lvlText w:val="%5."/>
+      <w:lvlJc w:val="left"/>
+      <w:pPr>
+        <w:ind w:left="5040" w:hanging="360"/>
+      </w:pPr>
+    </w:lvl>
+    <w:lvl w:ilvl="5" w:tplc="3409001B" w:tentative="1">
+      <w:start w:val="1"/>
+      <w:numFmt w:val="lowerRoman"/>
+      <w:lvlText w:val="%6."/>
+      <w:lvlJc w:val="right"/>
+      <w:pPr>
+        <w:ind w:left="5760" w:hanging="180"/>
+      </w:pPr>
+    </w:lvl>
+    <w:lvl w:ilvl="6" w:tplc="3409000F" w:tentative="1">
+      <w:start w:val="1"/>
+      <w:numFmt w:val="decimal"/>
+      <w:lvlText w:val="%7."/>
+      <w:lvlJc w:val="left"/>
+      <w:pPr>
+        <w:ind w:left="6480" w:hanging="360"/>
+      </w:pPr>
+    </w:lvl>
+    <w:lvl w:ilvl="7" w:tplc="34090019" w:tentative="1">
+      <w:start w:val="1"/>
+      <w:numFmt w:val="lowerLetter"/>
+      <w:lvlText w:val="%8."/>
+      <w:lvlJc w:val="left"/>
+      <w:pPr>
+        <w:ind w:left="7200" w:hanging="360"/>
+      </w:pPr>
+    </w:lvl>
+    <w:lvl w:ilvl="8" w:tplc="3409001B" w:tentative="1">
+      <w:start w:val="1"/>
+      <w:numFmt w:val="lowerRoman"/>
+      <w:lvlText w:val="%9."/>
+      <w:lvlJc w:val="right"/>
+      <w:pPr>
+        <w:ind w:left="7920" w:hanging="180"/>
+      </w:pPr>
+    </w:lvl>
+  </w:abstractNum>
+  <w:abstractNum w:abstractNumId="11">
     <w:nsid w:val="362319C1"/>
     <w:multiLevelType w:val="hybridMultilevel"/>
-    <w:tmpl w:val="6D40C916"/>
+    <w:tmpl w:val="B90CA192"/>
     <w:lvl w:ilvl="0" w:tplc="04090005">
       <w:start w:val="1"/>
       <w:numFmt w:val="bullet"/>
@@ -4340,7 +6223,7 @@
       </w:rPr>
     </w:lvl>
   </w:abstractNum>
-  <w:abstractNum w:abstractNumId="7">
+  <w:abstractNum w:abstractNumId="12">
     <w:nsid w:val="3B323019"/>
     <w:multiLevelType w:val="hybridMultilevel"/>
     <w:tmpl w:val="BE647BC8"/>
@@ -4453,7 +6336,7 @@
       </w:rPr>
     </w:lvl>
   </w:abstractNum>
-  <w:abstractNum w:abstractNumId="8">
+  <w:abstractNum w:abstractNumId="13">
     <w:nsid w:val="3F25255F"/>
     <w:multiLevelType w:val="hybridMultilevel"/>
     <w:tmpl w:val="61C8CEA4"/>
@@ -4566,7 +6449,7 @@
       </w:rPr>
     </w:lvl>
   </w:abstractNum>
-  <w:abstractNum w:abstractNumId="9">
+  <w:abstractNum w:abstractNumId="14">
     <w:nsid w:val="3F6419DA"/>
     <w:multiLevelType w:val="hybridMultilevel"/>
     <w:tmpl w:val="CF162580"/>
@@ -4679,7 +6562,7 @@
       </w:rPr>
     </w:lvl>
   </w:abstractNum>
-  <w:abstractNum w:abstractNumId="10">
+  <w:abstractNum w:abstractNumId="15">
     <w:nsid w:val="45A50370"/>
     <w:multiLevelType w:val="hybridMultilevel"/>
     <w:tmpl w:val="335E1014"/>
@@ -4792,7 +6675,7 @@
       </w:rPr>
     </w:lvl>
   </w:abstractNum>
-  <w:abstractNum w:abstractNumId="11">
+  <w:abstractNum w:abstractNumId="16">
     <w:nsid w:val="45BF6B4C"/>
     <w:multiLevelType w:val="hybridMultilevel"/>
     <w:tmpl w:val="192612B8"/>
@@ -4905,7 +6788,7 @@
       </w:rPr>
     </w:lvl>
   </w:abstractNum>
-  <w:abstractNum w:abstractNumId="12">
+  <w:abstractNum w:abstractNumId="17">
     <w:nsid w:val="481922C6"/>
     <w:multiLevelType w:val="hybridMultilevel"/>
     <w:tmpl w:val="889E9B94"/>
@@ -5018,7 +6901,120 @@
       </w:rPr>
     </w:lvl>
   </w:abstractNum>
-  <w:abstractNum w:abstractNumId="13">
+  <w:abstractNum w:abstractNumId="18">
+    <w:nsid w:val="48634078"/>
+    <w:multiLevelType w:val="hybridMultilevel"/>
+    <w:tmpl w:val="DF6256A6"/>
+    <w:lvl w:ilvl="0" w:tplc="34090003">
+      <w:start w:val="1"/>
+      <w:numFmt w:val="bullet"/>
+      <w:lvlText w:val="o"/>
+      <w:lvlJc w:val="left"/>
+      <w:pPr>
+        <w:ind w:left="1440" w:hanging="360"/>
+      </w:pPr>
+      <w:rPr>
+        <w:rFonts w:ascii="Courier New" w:hAnsi="Courier New" w:cs="Courier New" w:hint="default"/>
+      </w:rPr>
+    </w:lvl>
+    <w:lvl w:ilvl="1" w:tplc="34090003" w:tentative="1">
+      <w:start w:val="1"/>
+      <w:numFmt w:val="bullet"/>
+      <w:lvlText w:val="o"/>
+      <w:lvlJc w:val="left"/>
+      <w:pPr>
+        <w:ind w:left="2160" w:hanging="360"/>
+      </w:pPr>
+      <w:rPr>
+        <w:rFonts w:ascii="Courier New" w:hAnsi="Courier New" w:cs="Courier New" w:hint="default"/>
+      </w:rPr>
+    </w:lvl>
+    <w:lvl w:ilvl="2" w:tplc="34090005" w:tentative="1">
+      <w:start w:val="1"/>
+      <w:numFmt w:val="bullet"/>
+      <w:lvlText w:val=""/>
+      <w:lvlJc w:val="left"/>
+      <w:pPr>
+        <w:ind w:left="2880" w:hanging="360"/>
+      </w:pPr>
+      <w:rPr>
+        <w:rFonts w:ascii="Wingdings" w:hAnsi="Wingdings" w:hint="default"/>
+      </w:rPr>
+    </w:lvl>
+    <w:lvl w:ilvl="3" w:tplc="34090001" w:tentative="1">
+      <w:start w:val="1"/>
+      <w:numFmt w:val="bullet"/>
+      <w:lvlText w:val=""/>
+      <w:lvlJc w:val="left"/>
+      <w:pPr>
+        <w:ind w:left="3600" w:hanging="360"/>
+      </w:pPr>
+      <w:rPr>
+        <w:rFonts w:ascii="Symbol" w:hAnsi="Symbol" w:hint="default"/>
+      </w:rPr>
+    </w:lvl>
+    <w:lvl w:ilvl="4" w:tplc="34090003" w:tentative="1">
+      <w:start w:val="1"/>
+      <w:numFmt w:val="bullet"/>
+      <w:lvlText w:val="o"/>
+      <w:lvlJc w:val="left"/>
+      <w:pPr>
+        <w:ind w:left="4320" w:hanging="360"/>
+      </w:pPr>
+      <w:rPr>
+        <w:rFonts w:ascii="Courier New" w:hAnsi="Courier New" w:cs="Courier New" w:hint="default"/>
+      </w:rPr>
+    </w:lvl>
+    <w:lvl w:ilvl="5" w:tplc="34090005" w:tentative="1">
+      <w:start w:val="1"/>
+      <w:numFmt w:val="bullet"/>
+      <w:lvlText w:val=""/>
+      <w:lvlJc w:val="left"/>
+      <w:pPr>
+        <w:ind w:left="5040" w:hanging="360"/>
+      </w:pPr>
+      <w:rPr>
+        <w:rFonts w:ascii="Wingdings" w:hAnsi="Wingdings" w:hint="default"/>
+      </w:rPr>
+    </w:lvl>
+    <w:lvl w:ilvl="6" w:tplc="34090001" w:tentative="1">
+      <w:start w:val="1"/>
+      <w:numFmt w:val="bullet"/>
+      <w:lvlText w:val=""/>
+      <w:lvlJc w:val="left"/>
+      <w:pPr>
+        <w:ind w:left="5760" w:hanging="360"/>
+      </w:pPr>
+      <w:rPr>
+        <w:rFonts w:ascii="Symbol" w:hAnsi="Symbol" w:hint="default"/>
+      </w:rPr>
+    </w:lvl>
+    <w:lvl w:ilvl="7" w:tplc="34090003" w:tentative="1">
+      <w:start w:val="1"/>
+      <w:numFmt w:val="bullet"/>
+      <w:lvlText w:val="o"/>
+      <w:lvlJc w:val="left"/>
+      <w:pPr>
+        <w:ind w:left="6480" w:hanging="360"/>
+      </w:pPr>
+      <w:rPr>
+        <w:rFonts w:ascii="Courier New" w:hAnsi="Courier New" w:cs="Courier New" w:hint="default"/>
+      </w:rPr>
+    </w:lvl>
+    <w:lvl w:ilvl="8" w:tplc="34090005" w:tentative="1">
+      <w:start w:val="1"/>
+      <w:numFmt w:val="bullet"/>
+      <w:lvlText w:val=""/>
+      <w:lvlJc w:val="left"/>
+      <w:pPr>
+        <w:ind w:left="7200" w:hanging="360"/>
+      </w:pPr>
+      <w:rPr>
+        <w:rFonts w:ascii="Wingdings" w:hAnsi="Wingdings" w:hint="default"/>
+      </w:rPr>
+    </w:lvl>
+  </w:abstractNum>
+  <w:abstractNum w:abstractNumId="19">
     <w:nsid w:val="4ED76163"/>
     <w:multiLevelType w:val="hybridMultilevel"/>
     <w:tmpl w:val="A3740CE4"/>
@@ -5131,7 +7127,233 @@
       </w:rPr>
     </w:lvl>
   </w:abstractNum>
-  <w:abstractNum w:abstractNumId="14">
+  <w:abstractNum w:abstractNumId="20">
+    <w:nsid w:val="5CDE6E4B"/>
+    <w:multiLevelType w:val="hybridMultilevel"/>
+    <w:tmpl w:val="07E401C4"/>
+    <w:lvl w:ilvl="0" w:tplc="34090001">
+      <w:start w:val="1"/>
+      <w:numFmt w:val="bullet"/>
+      <w:lvlText w:val=""/>
+      <w:lvlJc w:val="left"/>
+      <w:pPr>
+        <w:ind w:left="2160" w:hanging="360"/>
+      </w:pPr>
+      <w:rPr>
+        <w:rFonts w:ascii="Symbol" w:hAnsi="Symbol" w:hint="default"/>
+      </w:rPr>
+    </w:lvl>
+    <w:lvl w:ilvl="1" w:tplc="34090003" w:tentative="1">
+      <w:start w:val="1"/>
+      <w:numFmt w:val="bullet"/>
+      <w:lvlText w:val="o"/>
+      <w:lvlJc w:val="left"/>
+      <w:pPr>
+        <w:ind w:left="2880" w:hanging="360"/>
+      </w:pPr>
+      <w:rPr>
+        <w:rFonts w:ascii="Courier New" w:hAnsi="Courier New" w:cs="Courier New" w:hint="default"/>
+      </w:rPr>
+    </w:lvl>
+    <w:lvl w:ilvl="2" w:tplc="34090005" w:tentative="1">
+      <w:start w:val="1"/>
+      <w:numFmt w:val="bullet"/>
+      <w:lvlText w:val=""/>
+      <w:lvlJc w:val="left"/>
+      <w:pPr>
+        <w:ind w:left="3600" w:hanging="360"/>
+      </w:pPr>
+      <w:rPr>
+        <w:rFonts w:ascii="Wingdings" w:hAnsi="Wingdings" w:hint="default"/>
+      </w:rPr>
+    </w:lvl>
+    <w:lvl w:ilvl="3" w:tplc="34090001" w:tentative="1">
+      <w:start w:val="1"/>
+      <w:numFmt w:val="bullet"/>
+      <w:lvlText w:val=""/>
+      <w:lvlJc w:val="left"/>
+      <w:pPr>
+        <w:ind w:left="4320" w:hanging="360"/>
+      </w:pPr>
+      <w:rPr>
+        <w:rFonts w:ascii="Symbol" w:hAnsi="Symbol" w:hint="default"/>
+      </w:rPr>
+    </w:lvl>
+    <w:lvl w:ilvl="4" w:tplc="34090003" w:tentative="1">
+      <w:start w:val="1"/>
+      <w:numFmt w:val="bullet"/>
+      <w:lvlText w:val="o"/>
+      <w:lvlJc w:val="left"/>
+      <w:pPr>
+        <w:ind w:left="5040" w:hanging="360"/>
+      </w:pPr>
+      <w:rPr>
+        <w:rFonts w:ascii="Courier New" w:hAnsi="Courier New" w:cs="Courier New" w:hint="default"/>
+      </w:rPr>
+    </w:lvl>
+    <w:lvl w:ilvl="5" w:tplc="34090005" w:tentative="1">
+      <w:start w:val="1"/>
+      <w:numFmt w:val="bullet"/>
+      <w:lvlText w:val=""/>
+      <w:lvlJc w:val="left"/>
+      <w:pPr>
+        <w:ind w:left="5760" w:hanging="360"/>
+      </w:pPr>
+      <w:rPr>
+        <w:rFonts w:ascii="Wingdings" w:hAnsi="Wingdings" w:hint="default"/>
+      </w:rPr>
+    </w:lvl>
+    <w:lvl w:ilvl="6" w:tplc="34090001" w:tentative="1">
+      <w:start w:val="1"/>
+      <w:numFmt w:val="bullet"/>
+      <w:lvlText w:val=""/>
+      <w:lvlJc w:val="left"/>
+      <w:pPr>
+        <w:ind w:left="6480" w:hanging="360"/>
+      </w:pPr>
+      <w:rPr>
+        <w:rFonts w:ascii="Symbol" w:hAnsi="Symbol" w:hint="default"/>
+      </w:rPr>
+    </w:lvl>
+    <w:lvl w:ilvl="7" w:tplc="34090003" w:tentative="1">
+      <w:start w:val="1"/>
+      <w:numFmt w:val="bullet"/>
+      <w:lvlText w:val="o"/>
+      <w:lvlJc w:val="left"/>
+      <w:pPr>
+        <w:ind w:left="7200" w:hanging="360"/>
+      </w:pPr>
+      <w:rPr>
+        <w:rFonts w:ascii="Courier New" w:hAnsi="Courier New" w:cs="Courier New" w:hint="default"/>
+      </w:rPr>
+    </w:lvl>
+    <w:lvl w:ilvl="8" w:tplc="34090005" w:tentative="1">
+      <w:start w:val="1"/>
+      <w:numFmt w:val="bullet"/>
+      <w:lvlText w:val=""/>
+      <w:lvlJc w:val="left"/>
+      <w:pPr>
+        <w:ind w:left="7920" w:hanging="360"/>
+      </w:pPr>
+      <w:rPr>
+        <w:rFonts w:ascii="Wingdings" w:hAnsi="Wingdings" w:hint="default"/>
+      </w:rPr>
+    </w:lvl>
+  </w:abstractNum>
+  <w:abstractNum w:abstractNumId="21">
+    <w:nsid w:val="68A30399"/>
+    <w:multiLevelType w:val="hybridMultilevel"/>
+    <w:tmpl w:val="717C15CE"/>
+    <w:lvl w:ilvl="0" w:tplc="34090001">
+      <w:start w:val="1"/>
+      <w:numFmt w:val="bullet"/>
+      <w:lvlText w:val=""/>
+      <w:lvlJc w:val="left"/>
+      <w:pPr>
+        <w:ind w:left="2160" w:hanging="360"/>
+      </w:pPr>
+      <w:rPr>
+        <w:rFonts w:ascii="Symbol" w:hAnsi="Symbol" w:hint="default"/>
+      </w:rPr>
+    </w:lvl>
+    <w:lvl w:ilvl="1" w:tplc="34090003" w:tentative="1">
+      <w:start w:val="1"/>
+      <w:numFmt w:val="bullet"/>
+      <w:lvlText w:val="o"/>
+      <w:lvlJc w:val="left"/>
+      <w:pPr>
+        <w:ind w:left="2880" w:hanging="360"/>
+      </w:pPr>
+      <w:rPr>
+        <w:rFonts w:ascii="Courier New" w:hAnsi="Courier New" w:cs="Courier New" w:hint="default"/>
+      </w:rPr>
+    </w:lvl>
+    <w:lvl w:ilvl="2" w:tplc="34090005" w:tentative="1">
+      <w:start w:val="1"/>
+      <w:numFmt w:val="bullet"/>
+      <w:lvlText w:val=""/>
+      <w:lvlJc w:val="left"/>
+      <w:pPr>
+        <w:ind w:left="3600" w:hanging="360"/>
+      </w:pPr>
+      <w:rPr>
+        <w:rFonts w:ascii="Wingdings" w:hAnsi="Wingdings" w:hint="default"/>
+      </w:rPr>
+    </w:lvl>
+    <w:lvl w:ilvl="3" w:tplc="34090001" w:tentative="1">
+      <w:start w:val="1"/>
+      <w:numFmt w:val="bullet"/>
+      <w:lvlText w:val=""/>
+      <w:lvlJc w:val="left"/>
+      <w:pPr>
+        <w:ind w:left="4320" w:hanging="360"/>
+      </w:pPr>
+      <w:rPr>
+        <w:rFonts w:ascii="Symbol" w:hAnsi="Symbol" w:hint="default"/>
+      </w:rPr>
+    </w:lvl>
+    <w:lvl w:ilvl="4" w:tplc="34090003" w:tentative="1">
+      <w:start w:val="1"/>
+      <w:numFmt w:val="bullet"/>
+      <w:lvlText w:val="o"/>
+      <w:lvlJc w:val="left"/>
+      <w:pPr>
+        <w:ind w:left="5040" w:hanging="360"/>
+      </w:pPr>
+      <w:rPr>
+        <w:rFonts w:ascii="Courier New" w:hAnsi="Courier New" w:cs="Courier New" w:hint="default"/>
+      </w:rPr>
+    </w:lvl>
+    <w:lvl w:ilvl="5" w:tplc="34090005" w:tentative="1">
+      <w:start w:val="1"/>
+      <w:numFmt w:val="bullet"/>
+      <w:lvlText w:val=""/>
+      <w:lvlJc w:val="left"/>
+      <w:pPr>
+        <w:ind w:left="5760" w:hanging="360"/>
+      </w:pPr>
+      <w:rPr>
+        <w:rFonts w:ascii="Wingdings" w:hAnsi="Wingdings" w:hint="default"/>
+      </w:rPr>
+    </w:lvl>
+    <w:lvl w:ilvl="6" w:tplc="34090001" w:tentative="1">
+      <w:start w:val="1"/>
+      <w:numFmt w:val="bullet"/>
+      <w:lvlText w:val=""/>
+      <w:lvlJc w:val="left"/>
+      <w:pPr>
+        <w:ind w:left="6480" w:hanging="360"/>
+      </w:pPr>
+      <w:rPr>
+        <w:rFonts w:ascii="Symbol" w:hAnsi="Symbol" w:hint="default"/>
+      </w:rPr>
+    </w:lvl>
+    <w:lvl w:ilvl="7" w:tplc="34090003" w:tentative="1">
+      <w:start w:val="1"/>
+      <w:numFmt w:val="bullet"/>
+      <w:lvlText w:val="o"/>
+      <w:lvlJc w:val="left"/>
+      <w:pPr>
+        <w:ind w:left="7200" w:hanging="360"/>
+      </w:pPr>
+      <w:rPr>
+        <w:rFonts w:ascii="Courier New" w:hAnsi="Courier New" w:cs="Courier New" w:hint="default"/>
+      </w:rPr>
+    </w:lvl>
+    <w:lvl w:ilvl="8" w:tplc="34090005" w:tentative="1">
+      <w:start w:val="1"/>
+      <w:numFmt w:val="bullet"/>
+      <w:lvlText w:val=""/>
+      <w:lvlJc w:val="left"/>
+      <w:pPr>
+        <w:ind w:left="7920" w:hanging="360"/>
+      </w:pPr>
+      <w:rPr>
+        <w:rFonts w:ascii="Wingdings" w:hAnsi="Wingdings" w:hint="default"/>
+      </w:rPr>
+    </w:lvl>
+  </w:abstractNum>
+  <w:abstractNum w:abstractNumId="22">
     <w:nsid w:val="6A866247"/>
     <w:multiLevelType w:val="hybridMultilevel"/>
     <w:tmpl w:val="F126EC18"/>
@@ -5244,7 +7466,120 @@
       </w:rPr>
     </w:lvl>
   </w:abstractNum>
-  <w:abstractNum w:abstractNumId="15">
+  <w:abstractNum w:abstractNumId="23">
+    <w:nsid w:val="6AFA3A74"/>
+    <w:multiLevelType w:val="hybridMultilevel"/>
+    <w:tmpl w:val="68D2C4D2"/>
+    <w:lvl w:ilvl="0" w:tplc="34090003">
+      <w:start w:val="1"/>
+      <w:numFmt w:val="bullet"/>
+      <w:lvlText w:val="o"/>
+      <w:lvlJc w:val="left"/>
+      <w:pPr>
+        <w:ind w:left="1440" w:hanging="360"/>
+      </w:pPr>
+      <w:rPr>
+        <w:rFonts w:ascii="Courier New" w:hAnsi="Courier New" w:cs="Courier New" w:hint="default"/>
+      </w:rPr>
+    </w:lvl>
+    <w:lvl w:ilvl="1" w:tplc="34090003">
+      <w:start w:val="1"/>
+      <w:numFmt w:val="bullet"/>
+      <w:lvlText w:val="o"/>
+      <w:lvlJc w:val="left"/>
+      <w:pPr>
+        <w:ind w:left="2160" w:hanging="360"/>
+      </w:pPr>
+      <w:rPr>
+        <w:rFonts w:ascii="Courier New" w:hAnsi="Courier New" w:cs="Courier New" w:hint="default"/>
+      </w:rPr>
+    </w:lvl>
+    <w:lvl w:ilvl="2" w:tplc="34090005" w:tentative="1">
+      <w:start w:val="1"/>
+      <w:numFmt w:val="bullet"/>
+      <w:lvlText w:val=""/>
+      <w:lvlJc w:val="left"/>
+      <w:pPr>
+        <w:ind w:left="2880" w:hanging="360"/>
+      </w:pPr>
+      <w:rPr>
+        <w:rFonts w:ascii="Wingdings" w:hAnsi="Wingdings" w:hint="default"/>
+      </w:rPr>
+    </w:lvl>
+    <w:lvl w:ilvl="3" w:tplc="34090001" w:tentative="1">
+      <w:start w:val="1"/>
+      <w:numFmt w:val="bullet"/>
+      <w:lvlText w:val=""/>
+      <w:lvlJc w:val="left"/>
+      <w:pPr>
+        <w:ind w:left="3600" w:hanging="360"/>
+      </w:pPr>
+      <w:rPr>
+        <w:rFonts w:ascii="Symbol" w:hAnsi="Symbol" w:hint="default"/>
+      </w:rPr>
+    </w:lvl>
+    <w:lvl w:ilvl="4" w:tplc="34090003" w:tentative="1">
+      <w:start w:val="1"/>
+      <w:numFmt w:val="bullet"/>
+      <w:lvlText w:val="o"/>
+      <w:lvlJc w:val="left"/>
+      <w:pPr>
+        <w:ind w:left="4320" w:hanging="360"/>
+      </w:pPr>
+      <w:rPr>
+        <w:rFonts w:ascii="Courier New" w:hAnsi="Courier New" w:cs="Courier New" w:hint="default"/>
+      </w:rPr>
+    </w:lvl>
+    <w:lvl w:ilvl="5" w:tplc="34090005" w:tentative="1">
+      <w:start w:val="1"/>
+      <w:numFmt w:val="bullet"/>
+      <w:lvlText w:val=""/>
+      <w:lvlJc w:val="left"/>
+      <w:pPr>
+        <w:ind w:left="5040" w:hanging="360"/>
+      </w:pPr>
+      <w:rPr>
+        <w:rFonts w:ascii="Wingdings" w:hAnsi="Wingdings" w:hint="default"/>
+      </w:rPr>
+    </w:lvl>
+    <w:lvl w:ilvl="6" w:tplc="34090001" w:tentative="1">
+      <w:start w:val="1"/>
+      <w:numFmt w:val="bullet"/>
+      <w:lvlText w:val=""/>
+      <w:lvlJc w:val="left"/>
+      <w:pPr>
+        <w:ind w:left="5760" w:hanging="360"/>
+      </w:pPr>
+      <w:rPr>
+        <w:rFonts w:ascii="Symbol" w:hAnsi="Symbol" w:hint="default"/>
+      </w:rPr>
+    </w:lvl>
+    <w:lvl w:ilvl="7" w:tplc="34090003" w:tentative="1">
+      <w:start w:val="1"/>
+      <w:numFmt w:val="bullet"/>
+      <w:lvlText w:val="o"/>
+      <w:lvlJc w:val="left"/>
+      <w:pPr>
+        <w:ind w:left="6480" w:hanging="360"/>
+      </w:pPr>
+      <w:rPr>
+        <w:rFonts w:ascii="Courier New" w:hAnsi="Courier New" w:cs="Courier New" w:hint="default"/>
+      </w:rPr>
+    </w:lvl>
+    <w:lvl w:ilvl="8" w:tplc="34090005" w:tentative="1">
+      <w:start w:val="1"/>
+      <w:numFmt w:val="bullet"/>
+      <w:lvlText w:val=""/>
+      <w:lvlJc w:val="left"/>
+      <w:pPr>
+        <w:ind w:left="7200" w:hanging="360"/>
+      </w:pPr>
+      <w:rPr>
+        <w:rFonts w:ascii="Wingdings" w:hAnsi="Wingdings" w:hint="default"/>
+      </w:rPr>
+    </w:lvl>
+  </w:abstractNum>
+  <w:abstractNum w:abstractNumId="24">
     <w:nsid w:val="6CFB22C8"/>
     <w:multiLevelType w:val="hybridMultilevel"/>
     <w:tmpl w:val="1C4E3446"/>
@@ -5357,7 +7692,7 @@
       </w:rPr>
     </w:lvl>
   </w:abstractNum>
-  <w:abstractNum w:abstractNumId="16">
+  <w:abstractNum w:abstractNumId="25">
     <w:nsid w:val="7F9F3EA4"/>
     <w:multiLevelType w:val="hybridMultilevel"/>
     <w:tmpl w:val="B8FE9510"/>
@@ -5471,61 +7806,88 @@
     </w:lvl>
   </w:abstractNum>
   <w:num w:numId="1">
+    <w:abstractNumId w:val="7"/>
+  </w:num>
+  <w:num w:numId="2">
+    <w:abstractNumId w:val="25"/>
+  </w:num>
+  <w:num w:numId="3">
+    <w:abstractNumId w:val="14"/>
+  </w:num>
+  <w:num w:numId="4">
+    <w:abstractNumId w:val="22"/>
+  </w:num>
+  <w:num w:numId="5">
+    <w:abstractNumId w:val="12"/>
+  </w:num>
+  <w:num w:numId="6">
+    <w:abstractNumId w:val="3"/>
+  </w:num>
+  <w:num w:numId="7">
+    <w:abstractNumId w:val="13"/>
+  </w:num>
+  <w:num w:numId="8">
+    <w:abstractNumId w:val="24"/>
+  </w:num>
+  <w:num w:numId="9">
+    <w:abstractNumId w:val="1"/>
+  </w:num>
+  <w:num w:numId="10">
+    <w:abstractNumId w:val="6"/>
+  </w:num>
+  <w:num w:numId="11">
+    <w:abstractNumId w:val="2"/>
+  </w:num>
+  <w:num w:numId="12">
+    <w:abstractNumId w:val="15"/>
+  </w:num>
+  <w:num w:numId="13">
+    <w:abstractNumId w:val="16"/>
+  </w:num>
+  <w:num w:numId="14">
+    <w:abstractNumId w:val="17"/>
+  </w:num>
+  <w:num w:numId="15">
+    <w:abstractNumId w:val="8"/>
+  </w:num>
+  <w:num w:numId="16">
+    <w:abstractNumId w:val="19"/>
+  </w:num>
+  <w:num w:numId="17">
+    <w:abstractNumId w:val="11"/>
+  </w:num>
+  <w:num w:numId="18">
+    <w:abstractNumId w:val="18"/>
+  </w:num>
+  <w:num w:numId="19">
     <w:abstractNumId w:val="4"/>
   </w:num>
-  <w:num w:numId="2">
-    <w:abstractNumId w:val="16"/>
+  <w:num w:numId="20">
+    <w:abstractNumId w:val="23"/>
   </w:num>
-  <w:num w:numId="3">
+  <w:num w:numId="21">
+    <w:abstractNumId w:val="21"/>
+  </w:num>
+  <w:num w:numId="22">
+    <w:abstractNumId w:val="5"/>
+  </w:num>
+  <w:num w:numId="23">
+    <w:abstractNumId w:val="10"/>
+  </w:num>
+  <w:num w:numId="24">
     <w:abstractNumId w:val="9"/>
   </w:num>
-  <w:num w:numId="4">
-    <w:abstractNumId w:val="14"/>
-  </w:num>
-  <w:num w:numId="5">
-    <w:abstractNumId w:val="7"/>
-  </w:num>
-  <w:num w:numId="6">
-    <w:abstractNumId w:val="2"/>
-  </w:num>
-  <w:num w:numId="7">
-    <w:abstractNumId w:val="8"/>
-  </w:num>
-  <w:num w:numId="8">
-    <w:abstractNumId w:val="15"/>
-  </w:num>
-  <w:num w:numId="9">
+  <w:num w:numId="25">
     <w:abstractNumId w:val="0"/>
   </w:num>
-  <w:num w:numId="10">
-    <w:abstractNumId w:val="3"/>
-  </w:num>
-  <w:num w:numId="11">
-    <w:abstractNumId w:val="1"/>
-  </w:num>
-  <w:num w:numId="12">
-    <w:abstractNumId w:val="10"/>
-  </w:num>
-  <w:num w:numId="13">
-    <w:abstractNumId w:val="11"/>
-  </w:num>
-  <w:num w:numId="14">
-    <w:abstractNumId w:val="12"/>
-  </w:num>
-  <w:num w:numId="15">
-    <w:abstractNumId w:val="5"/>
-  </w:num>
-  <w:num w:numId="16">
-    <w:abstractNumId w:val="13"/>
-  </w:num>
-  <w:num w:numId="17">
-    <w:abstractNumId w:val="6"/>
+  <w:num w:numId="26">
+    <w:abstractNumId w:val="20"/>
   </w:num>
 </w:numbering>
 </file>
 
 <file path=word/styles.xml><?xml version="1.0" encoding="utf-8"?>
-<w:styles xmlns:r="http://schemas.openxmlformats.org/officeDocument/2006/relationships" xmlns:w="http://schemas.openxmlformats.org/wordprocessingml/2006/main">
+<w:styles xmlns:mc="http://schemas.openxmlformats.org/markup-compatibility/2006" xmlns:r="http://schemas.openxmlformats.org/officeDocument/2006/relationships" xmlns:w="http://schemas.openxmlformats.org/wordprocessingml/2006/main" xmlns:w14="http://schemas.microsoft.com/office/word/2010/wordml" xmlns:w15="http://schemas.microsoft.com/office/word/2012/wordml" mc:Ignorable="w14 w15">
   <w:docDefaults>
     <w:rPrDefault>
       <w:rPr>
@@ -5541,144 +7903,378 @@
       </w:pPr>
     </w:pPrDefault>
   </w:docDefaults>
-  <w:latentStyles w:defLockedState="0" w:defUIPriority="99" w:defSemiHidden="1" w:defUnhideWhenUsed="1" w:defQFormat="0" w:count="267">
-    <w:lsdException w:name="Normal" w:semiHidden="0" w:uiPriority="0" w:unhideWhenUsed="0" w:qFormat="1"/>
-    <w:lsdException w:name="heading 1" w:semiHidden="0" w:uiPriority="9" w:unhideWhenUsed="0" w:qFormat="1"/>
-    <w:lsdException w:name="heading 2" w:uiPriority="9" w:qFormat="1"/>
-    <w:lsdException w:name="heading 3" w:uiPriority="9" w:qFormat="1"/>
-    <w:lsdException w:name="heading 4" w:uiPriority="9" w:qFormat="1"/>
-    <w:lsdException w:name="heading 5" w:uiPriority="9" w:qFormat="1"/>
-    <w:lsdException w:name="heading 6" w:uiPriority="9" w:qFormat="1"/>
-    <w:lsdException w:name="heading 7" w:uiPriority="9" w:qFormat="1"/>
-    <w:lsdException w:name="heading 8" w:uiPriority="9" w:qFormat="1"/>
-    <w:lsdException w:name="heading 9" w:uiPriority="9" w:qFormat="1"/>
-    <w:lsdException w:name="toc 1" w:uiPriority="39"/>
-    <w:lsdException w:name="toc 2" w:uiPriority="39"/>
-    <w:lsdException w:name="toc 3" w:uiPriority="39"/>
-    <w:lsdException w:name="toc 4" w:uiPriority="39"/>
-    <w:lsdException w:name="toc 5" w:uiPriority="39"/>
-    <w:lsdException w:name="toc 6" w:uiPriority="39"/>
-    <w:lsdException w:name="toc 7" w:uiPriority="39"/>
-    <w:lsdException w:name="toc 8" w:uiPriority="39"/>
-    <w:lsdException w:name="toc 9" w:uiPriority="39"/>
-    <w:lsdException w:name="caption" w:uiPriority="35" w:qFormat="1"/>
-    <w:lsdException w:name="Title" w:semiHidden="0" w:uiPriority="10" w:unhideWhenUsed="0" w:qFormat="1"/>
-    <w:lsdException w:name="Default Paragraph Font" w:uiPriority="1"/>
-    <w:lsdException w:name="Subtitle" w:semiHidden="0" w:uiPriority="11" w:unhideWhenUsed="0" w:qFormat="1"/>
-    <w:lsdException w:name="Strong" w:semiHidden="0" w:uiPriority="22" w:unhideWhenUsed="0" w:qFormat="1"/>
-    <w:lsdException w:name="Emphasis" w:semiHidden="0" w:uiPriority="20" w:unhideWhenUsed="0" w:qFormat="1"/>
-    <w:lsdException w:name="Table Grid" w:semiHidden="0" w:uiPriority="59" w:unhideWhenUsed="0"/>
-    <w:lsdException w:name="Placeholder Text" w:unhideWhenUsed="0"/>
-    <w:lsdException w:name="No Spacing" w:semiHidden="0" w:uiPriority="1" w:unhideWhenUsed="0" w:qFormat="1"/>
-    <w:lsdException w:name="Light Shading" w:semiHidden="0" w:uiPriority="60" w:unhideWhenUsed="0"/>
-    <w:lsdException w:name="Light List" w:semiHidden="0" w:uiPriority="61" w:unhideWhenUsed="0"/>
-    <w:lsdException w:name="Light Grid" w:semiHidden="0" w:uiPriority="62" w:unhideWhenUsed="0"/>
-    <w:lsdException w:name="Medium Shading 1" w:semiHidden="0" w:uiPriority="63" w:unhideWhenUsed="0"/>
-    <w:lsdException w:name="Medium Shading 2" w:semiHidden="0" w:uiPriority="64" w:unhideWhenUsed="0"/>
-    <w:lsdException w:name="Medium List 1" w:semiHidden="0" w:uiPriority="65" w:unhideWhenUsed="0"/>
-    <w:lsdException w:name="Medium List 2" w:semiHidden="0" w:uiPriority="66" w:unhideWhenUsed="0"/>
-    <w:lsdException w:name="Medium Grid 1" w:semiHidden="0" w:uiPriority="67" w:unhideWhenUsed="0"/>
-    <w:lsdException w:name="Medium Grid 2" w:semiHidden="0" w:uiPriority="68" w:unhideWhenUsed="0"/>
-    <w:lsdException w:name="Medium Grid 3" w:semiHidden="0" w:uiPriority="69" w:unhideWhenUsed="0"/>
-    <w:lsdException w:name="Dark List" w:semiHidden="0" w:uiPriority="70" w:unhideWhenUsed="0"/>
-    <w:lsdException w:name="Colorful Shading" w:semiHidden="0" w:uiPriority="71" w:unhideWhenUsed="0"/>
-    <w:lsdException w:name="Colorful List" w:semiHidden="0" w:uiPriority="72" w:unhideWhenUsed="0"/>
-    <w:lsdException w:name="Colorful Grid" w:semiHidden="0" w:uiPriority="73" w:unhideWhenUsed="0"/>
-    <w:lsdException w:name="Light Shading Accent 1" w:semiHidden="0" w:uiPriority="60" w:unhideWhenUsed="0"/>
-    <w:lsdException w:name="Light List Accent 1" w:semiHidden="0" w:uiPriority="61" w:unhideWhenUsed="0"/>
-    <w:lsdException w:name="Light Grid Accent 1" w:semiHidden="0" w:uiPriority="62" w:unhideWhenUsed="0"/>
-    <w:lsdException w:name="Medium Shading 1 Accent 1" w:semiHidden="0" w:uiPriority="63" w:unhideWhenUsed="0"/>
-    <w:lsdException w:name="Medium Shading 2 Accent 1" w:semiHidden="0" w:uiPriority="64" w:unhideWhenUsed="0"/>
-    <w:lsdException w:name="Medium List 1 Accent 1" w:semiHidden="0" w:uiPriority="65" w:unhideWhenUsed="0"/>
-    <w:lsdException w:name="Revision" w:unhideWhenUsed="0"/>
-    <w:lsdException w:name="List Paragraph" w:semiHidden="0" w:uiPriority="34" w:unhideWhenUsed="0" w:qFormat="1"/>
-    <w:lsdException w:name="Quote" w:semiHidden="0" w:uiPriority="29" w:unhideWhenUsed="0" w:qFormat="1"/>
-    <w:lsdException w:name="Intense Quote" w:semiHidden="0" w:uiPriority="30" w:unhideWhenUsed="0" w:qFormat="1"/>
-    <w:lsdException w:name="Medium List 2 Accent 1" w:semiHidden="0" w:uiPriority="66" w:unhideWhenUsed="0"/>
-    <w:lsdException w:name="Medium Grid 1 Accent 1" w:semiHidden="0" w:uiPriority="67" w:unhideWhenUsed="0"/>
-    <w:lsdException w:name="Medium Grid 2 Accent 1" w:semiHidden="0" w:uiPriority="68" w:unhideWhenUsed="0"/>
-    <w:lsdException w:name="Medium Grid 3 Accent 1" w:semiHidden="0" w:uiPriority="69" w:unhideWhenUsed="0"/>
-    <w:lsdException w:name="Dark List Accent 1" w:semiHidden="0" w:uiPriority="70" w:unhideWhenUsed="0"/>
-    <w:lsdException w:name="Colorful Shading Accent 1" w:semiHidden="0" w:uiPriority="71" w:unhideWhenUsed="0"/>
-    <w:lsdException w:name="Colorful List Accent 1" w:semiHidden="0" w:uiPriority="72" w:unhideWhenUsed="0"/>
-    <w:lsdException w:name="Colorful Grid Accent 1" w:semiHidden="0" w:uiPriority="73" w:unhideWhenUsed="0"/>
-    <w:lsdException w:name="Light Shading Accent 2" w:semiHidden="0" w:uiPriority="60" w:unhideWhenUsed="0"/>
-    <w:lsdException w:name="Light List Accent 2" w:semiHidden="0" w:uiPriority="61" w:unhideWhenUsed="0"/>
-    <w:lsdException w:name="Light Grid Accent 2" w:semiHidden="0" w:uiPriority="62" w:unhideWhenUsed="0"/>
-    <w:lsdException w:name="Medium Shading 1 Accent 2" w:semiHidden="0" w:uiPriority="63" w:unhideWhenUsed="0"/>
-    <w:lsdException w:name="Medium Shading 2 Accent 2" w:semiHidden="0" w:uiPriority="64" w:unhideWhenUsed="0"/>
-    <w:lsdException w:name="Medium List 1 Accent 2" w:semiHidden="0" w:uiPriority="65" w:unhideWhenUsed="0"/>
-    <w:lsdException w:name="Medium List 2 Accent 2" w:semiHidden="0" w:uiPriority="66" w:unhideWhenUsed="0"/>
-    <w:lsdException w:name="Medium Grid 1 Accent 2" w:semiHidden="0" w:uiPriority="67" w:unhideWhenUsed="0"/>
-    <w:lsdException w:name="Medium Grid 2 Accent 2" w:semiHidden="0" w:uiPriority="68" w:unhideWhenUsed="0"/>
-    <w:lsdException w:name="Medium Grid 3 Accent 2" w:semiHidden="0" w:uiPriority="69" w:unhideWhenUsed="0"/>
-    <w:lsdException w:name="Dark List Accent 2" w:semiHidden="0" w:uiPriority="70" w:unhideWhenUsed="0"/>
-    <w:lsdException w:name="Colorful Shading Accent 2" w:semiHidden="0" w:uiPriority="71" w:unhideWhenUsed="0"/>
-    <w:lsdException w:name="Colorful List Accent 2" w:semiHidden="0" w:uiPriority="72" w:unhideWhenUsed="0"/>
-    <w:lsdException w:name="Colorful Grid Accent 2" w:semiHidden="0" w:uiPriority="73" w:unhideWhenUsed="0"/>
-    <w:lsdException w:name="Light Shading Accent 3" w:semiHidden="0" w:uiPriority="60" w:unhideWhenUsed="0"/>
-    <w:lsdException w:name="Light List Accent 3" w:semiHidden="0" w:uiPriority="61" w:unhideWhenUsed="0"/>
-    <w:lsdException w:name="Light Grid Accent 3" w:semiHidden="0" w:uiPriority="62" w:unhideWhenUsed="0"/>
-    <w:lsdException w:name="Medium Shading 1 Accent 3" w:semiHidden="0" w:uiPriority="63" w:unhideWhenUsed="0"/>
-    <w:lsdException w:name="Medium Shading 2 Accent 3" w:semiHidden="0" w:uiPriority="64" w:unhideWhenUsed="0"/>
-    <w:lsdException w:name="Medium List 1 Accent 3" w:semiHidden="0" w:uiPriority="65" w:unhideWhenUsed="0"/>
-    <w:lsdException w:name="Medium List 2 Accent 3" w:semiHidden="0" w:uiPriority="66" w:unhideWhenUsed="0"/>
-    <w:lsdException w:name="Medium Grid 1 Accent 3" w:semiHidden="0" w:uiPriority="67" w:unhideWhenUsed="0"/>
-    <w:lsdException w:name="Medium Grid 2 Accent 3" w:semiHidden="0" w:uiPriority="68" w:unhideWhenUsed="0"/>
-    <w:lsdException w:name="Medium Grid 3 Accent 3" w:semiHidden="0" w:uiPriority="69" w:unhideWhenUsed="0"/>
-    <w:lsdException w:name="Dark List Accent 3" w:semiHidden="0" w:uiPriority="70" w:unhideWhenUsed="0"/>
-    <w:lsdException w:name="Colorful Shading Accent 3" w:semiHidden="0" w:uiPriority="71" w:unhideWhenUsed="0"/>
-    <w:lsdException w:name="Colorful List Accent 3" w:semiHidden="0" w:uiPriority="72" w:unhideWhenUsed="0"/>
-    <w:lsdException w:name="Colorful Grid Accent 3" w:semiHidden="0" w:uiPriority="73" w:unhideWhenUsed="0"/>
-    <w:lsdException w:name="Light Shading Accent 4" w:semiHidden="0" w:uiPriority="60" w:unhideWhenUsed="0"/>
-    <w:lsdException w:name="Light List Accent 4" w:semiHidden="0" w:uiPriority="61" w:unhideWhenUsed="0"/>
-    <w:lsdException w:name="Light Grid Accent 4" w:semiHidden="0" w:uiPriority="62" w:unhideWhenUsed="0"/>
-    <w:lsdException w:name="Medium Shading 1 Accent 4" w:semiHidden="0" w:uiPriority="63" w:unhideWhenUsed="0"/>
-    <w:lsdException w:name="Medium Shading 2 Accent 4" w:semiHidden="0" w:uiPriority="64" w:unhideWhenUsed="0"/>
-    <w:lsdException w:name="Medium List 1 Accent 4" w:semiHidden="0" w:uiPriority="65" w:unhideWhenUsed="0"/>
-    <w:lsdException w:name="Medium List 2 Accent 4" w:semiHidden="0" w:uiPriority="66" w:unhideWhenUsed="0"/>
-    <w:lsdException w:name="Medium Grid 1 Accent 4" w:semiHidden="0" w:uiPriority="67" w:unhideWhenUsed="0"/>
-    <w:lsdException w:name="Medium Grid 2 Accent 4" w:semiHidden="0" w:uiPriority="68" w:unhideWhenUsed="0"/>
-    <w:lsdException w:name="Medium Grid 3 Accent 4" w:semiHidden="0" w:uiPriority="69" w:unhideWhenUsed="0"/>
-    <w:lsdException w:name="Dark List Accent 4" w:semiHidden="0" w:uiPriority="70" w:unhideWhenUsed="0"/>
-    <w:lsdException w:name="Colorful Shading Accent 4" w:semiHidden="0" w:uiPriority="71" w:unhideWhenUsed="0"/>
-    <w:lsdException w:name="Colorful List Accent 4" w:semiHidden="0" w:uiPriority="72" w:unhideWhenUsed="0"/>
-    <w:lsdException w:name="Colorful Grid Accent 4" w:semiHidden="0" w:uiPriority="73" w:unhideWhenUsed="0"/>
-    <w:lsdException w:name="Light Shading Accent 5" w:semiHidden="0" w:uiPriority="60" w:unhideWhenUsed="0"/>
-    <w:lsdException w:name="Light List Accent 5" w:semiHidden="0" w:uiPriority="61" w:unhideWhenUsed="0"/>
-    <w:lsdException w:name="Light Grid Accent 5" w:semiHidden="0" w:uiPriority="62" w:unhideWhenUsed="0"/>
-    <w:lsdException w:name="Medium Shading 1 Accent 5" w:semiHidden="0" w:uiPriority="63" w:unhideWhenUsed="0"/>
-    <w:lsdException w:name="Medium Shading 2 Accent 5" w:semiHidden="0" w:uiPriority="64" w:unhideWhenUsed="0"/>
-    <w:lsdException w:name="Medium List 1 Accent 5" w:semiHidden="0" w:uiPriority="65" w:unhideWhenUsed="0"/>
-    <w:lsdException w:name="Medium List 2 Accent 5" w:semiHidden="0" w:uiPriority="66" w:unhideWhenUsed="0"/>
-    <w:lsdException w:name="Medium Grid 1 Accent 5" w:semiHidden="0" w:uiPriority="67" w:unhideWhenUsed="0"/>
-    <w:lsdException w:name="Medium Grid 2 Accent 5" w:semiHidden="0" w:uiPriority="68" w:unhideWhenUsed="0"/>
-    <w:lsdException w:name="Medium Grid 3 Accent 5" w:semiHidden="0" w:uiPriority="69" w:unhideWhenUsed="0"/>
-    <w:lsdException w:name="Dark List Accent 5" w:semiHidden="0" w:uiPriority="70" w:unhideWhenUsed="0"/>
-    <w:lsdException w:name="Colorful Shading Accent 5" w:semiHidden="0" w:uiPriority="71" w:unhideWhenUsed="0"/>
-    <w:lsdException w:name="Colorful List Accent 5" w:semiHidden="0" w:uiPriority="72" w:unhideWhenUsed="0"/>
-    <w:lsdException w:name="Colorful Grid Accent 5" w:semiHidden="0" w:uiPriority="73" w:unhideWhenUsed="0"/>
-    <w:lsdException w:name="Light Shading Accent 6" w:semiHidden="0" w:uiPriority="60" w:unhideWhenUsed="0"/>
-    <w:lsdException w:name="Light List Accent 6" w:semiHidden="0" w:uiPriority="61" w:unhideWhenUsed="0"/>
-    <w:lsdException w:name="Light Grid Accent 6" w:semiHidden="0" w:uiPriority="62" w:unhideWhenUsed="0"/>
-    <w:lsdException w:name="Medium Shading 1 Accent 6" w:semiHidden="0" w:uiPriority="63" w:unhideWhenUsed="0"/>
-    <w:lsdException w:name="Medium Shading 2 Accent 6" w:semiHidden="0" w:uiPriority="64" w:unhideWhenUsed="0"/>
-    <w:lsdException w:name="Medium List 1 Accent 6" w:semiHidden="0" w:uiPriority="65" w:unhideWhenUsed="0"/>
-    <w:lsdException w:name="Medium List 2 Accent 6" w:semiHidden="0" w:uiPriority="66" w:unhideWhenUsed="0"/>
-    <w:lsdException w:name="Medium Grid 1 Accent 6" w:semiHidden="0" w:uiPriority="67" w:unhideWhenUsed="0"/>
-    <w:lsdException w:name="Medium Grid 2 Accent 6" w:semiHidden="0" w:uiPriority="68" w:unhideWhenUsed="0"/>
-    <w:lsdException w:name="Medium Grid 3 Accent 6" w:semiHidden="0" w:uiPriority="69" w:unhideWhenUsed="0"/>
-    <w:lsdException w:name="Dark List Accent 6" w:semiHidden="0" w:uiPriority="70" w:unhideWhenUsed="0"/>
-    <w:lsdException w:name="Colorful Shading Accent 6" w:semiHidden="0" w:uiPriority="71" w:unhideWhenUsed="0"/>
-    <w:lsdException w:name="Colorful List Accent 6" w:semiHidden="0" w:uiPriority="72" w:unhideWhenUsed="0"/>
-    <w:lsdException w:name="Colorful Grid Accent 6" w:semiHidden="0" w:uiPriority="73" w:unhideWhenUsed="0"/>
-    <w:lsdException w:name="Subtle Emphasis" w:semiHidden="0" w:uiPriority="19" w:unhideWhenUsed="0" w:qFormat="1"/>
-    <w:lsdException w:name="Intense Emphasis" w:semiHidden="0" w:uiPriority="21" w:unhideWhenUsed="0" w:qFormat="1"/>
-    <w:lsdException w:name="Subtle Reference" w:semiHidden="0" w:uiPriority="31" w:unhideWhenUsed="0" w:qFormat="1"/>
-    <w:lsdException w:name="Intense Reference" w:semiHidden="0" w:uiPriority="32" w:unhideWhenUsed="0" w:qFormat="1"/>
-    <w:lsdException w:name="Book Title" w:semiHidden="0" w:uiPriority="33" w:unhideWhenUsed="0" w:qFormat="1"/>
-    <w:lsdException w:name="Bibliography" w:uiPriority="37"/>
-    <w:lsdException w:name="TOC Heading" w:uiPriority="39" w:qFormat="1"/>
+  <w:latentStyles w:defLockedState="0" w:defUIPriority="99" w:defSemiHidden="0" w:defUnhideWhenUsed="0" w:defQFormat="0" w:count="371">
+    <w:lsdException w:name="Normal" w:uiPriority="0" w:qFormat="1"/>
+    <w:lsdException w:name="heading 1" w:uiPriority="9" w:qFormat="1"/>
+    <w:lsdException w:name="heading 2" w:semiHidden="1" w:uiPriority="9" w:unhideWhenUsed="1" w:qFormat="1"/>
+    <w:lsdException w:name="heading 3" w:semiHidden="1" w:uiPriority="9" w:unhideWhenUsed="1" w:qFormat="1"/>
+    <w:lsdException w:name="heading 4" w:semiHidden="1" w:uiPriority="9" w:unhideWhenUsed="1" w:qFormat="1"/>
+    <w:lsdException w:name="heading 5" w:semiHidden="1" w:uiPriority="9" w:unhideWhenUsed="1" w:qFormat="1"/>
+    <w:lsdException w:name="heading 6" w:semiHidden="1" w:uiPriority="9" w:unhideWhenUsed="1" w:qFormat="1"/>
+    <w:lsdException w:name="heading 7" w:semiHidden="1" w:uiPriority="9" w:unhideWhenUsed="1" w:qFormat="1"/>
+    <w:lsdException w:name="heading 8" w:semiHidden="1" w:uiPriority="9" w:unhideWhenUsed="1" w:qFormat="1"/>
+    <w:lsdException w:name="heading 9" w:semiHidden="1" w:uiPriority="9" w:unhideWhenUsed="1" w:qFormat="1"/>
+    <w:lsdException w:name="index 1" w:semiHidden="1" w:unhideWhenUsed="1"/>
+    <w:lsdException w:name="index 2" w:semiHidden="1" w:unhideWhenUsed="1"/>
+    <w:lsdException w:name="index 3" w:semiHidden="1" w:unhideWhenUsed="1"/>
+    <w:lsdException w:name="index 4" w:semiHidden="1" w:unhideWhenUsed="1"/>
+    <w:lsdException w:name="index 5" w:semiHidden="1" w:unhideWhenUsed="1"/>
+    <w:lsdException w:name="index 6" w:semiHidden="1" w:unhideWhenUsed="1"/>
+    <w:lsdException w:name="index 7" w:semiHidden="1" w:unhideWhenUsed="1"/>
+    <w:lsdException w:name="index 8" w:semiHidden="1" w:unhideWhenUsed="1"/>
+    <w:lsdException w:name="index 9" w:semiHidden="1" w:unhideWhenUsed="1"/>
+    <w:lsdException w:name="toc 1" w:semiHidden="1" w:uiPriority="39" w:unhideWhenUsed="1"/>
+    <w:lsdException w:name="toc 2" w:semiHidden="1" w:uiPriority="39" w:unhideWhenUsed="1"/>
+    <w:lsdException w:name="toc 3" w:semiHidden="1" w:uiPriority="39" w:unhideWhenUsed="1"/>
+    <w:lsdException w:name="toc 4" w:semiHidden="1" w:uiPriority="39" w:unhideWhenUsed="1"/>
+    <w:lsdException w:name="toc 5" w:semiHidden="1" w:uiPriority="39" w:unhideWhenUsed="1"/>
+    <w:lsdException w:name="toc 6" w:semiHidden="1" w:uiPriority="39" w:unhideWhenUsed="1"/>
+    <w:lsdException w:name="toc 7" w:semiHidden="1" w:uiPriority="39" w:unhideWhenUsed="1"/>
+    <w:lsdException w:name="toc 8" w:semiHidden="1" w:uiPriority="39" w:unhideWhenUsed="1"/>
+    <w:lsdException w:name="toc 9" w:semiHidden="1" w:uiPriority="39" w:unhideWhenUsed="1"/>
+    <w:lsdException w:name="Normal Indent" w:semiHidden="1" w:unhideWhenUsed="1"/>
+    <w:lsdException w:name="footnote text" w:semiHidden="1" w:unhideWhenUsed="1"/>
+    <w:lsdException w:name="annotation text" w:semiHidden="1" w:unhideWhenUsed="1"/>
+    <w:lsdException w:name="header" w:semiHidden="1" w:unhideWhenUsed="1"/>
+    <w:lsdException w:name="footer" w:semiHidden="1" w:unhideWhenUsed="1"/>
+    <w:lsdException w:name="index heading" w:semiHidden="1" w:unhideWhenUsed="1"/>
+    <w:lsdException w:name="caption" w:semiHidden="1" w:uiPriority="35" w:unhideWhenUsed="1" w:qFormat="1"/>
+    <w:lsdException w:name="table of figures" w:semiHidden="1" w:unhideWhenUsed="1"/>
+    <w:lsdException w:name="envelope address" w:semiHidden="1" w:unhideWhenUsed="1"/>
+    <w:lsdException w:name="envelope return" w:semiHidden="1" w:unhideWhenUsed="1"/>
+    <w:lsdException w:name="footnote reference" w:semiHidden="1" w:unhideWhenUsed="1"/>
+    <w:lsdException w:name="annotation reference" w:semiHidden="1" w:unhideWhenUsed="1"/>
+    <w:lsdException w:name="line number" w:semiHidden="1" w:unhideWhenUsed="1"/>
+    <w:lsdException w:name="page number" w:semiHidden="1" w:unhideWhenUsed="1"/>
+    <w:lsdException w:name="endnote reference" w:semiHidden="1" w:unhideWhenUsed="1"/>
+    <w:lsdException w:name="endnote text" w:semiHidden="1" w:unhideWhenUsed="1"/>
+    <w:lsdException w:name="table of authorities" w:semiHidden="1" w:unhideWhenUsed="1"/>
+    <w:lsdException w:name="macro" w:semiHidden="1" w:unhideWhenUsed="1"/>
+    <w:lsdException w:name="toa heading" w:semiHidden="1" w:unhideWhenUsed="1"/>
+    <w:lsdException w:name="List" w:semiHidden="1" w:unhideWhenUsed="1"/>
+    <w:lsdException w:name="List Bullet" w:semiHidden="1" w:unhideWhenUsed="1"/>
+    <w:lsdException w:name="List Number" w:semiHidden="1" w:unhideWhenUsed="1"/>
+    <w:lsdException w:name="List 2" w:semiHidden="1" w:unhideWhenUsed="1"/>
+    <w:lsdException w:name="List 3" w:semiHidden="1" w:unhideWhenUsed="1"/>
+    <w:lsdException w:name="List 4" w:semiHidden="1" w:unhideWhenUsed="1"/>
+    <w:lsdException w:name="List 5" w:semiHidden="1" w:unhideWhenUsed="1"/>
+    <w:lsdException w:name="List Bullet 2" w:semiHidden="1" w:unhideWhenUsed="1"/>
+    <w:lsdException w:name="List Bullet 3" w:semiHidden="1" w:unhideWhenUsed="1"/>
+    <w:lsdException w:name="List Bullet 4" w:semiHidden="1" w:unhideWhenUsed="1"/>
+    <w:lsdException w:name="List Bullet 5" w:semiHidden="1" w:unhideWhenUsed="1"/>
+    <w:lsdException w:name="List Number 2" w:semiHidden="1" w:unhideWhenUsed="1"/>
+    <w:lsdException w:name="List Number 3" w:semiHidden="1" w:unhideWhenUsed="1"/>
+    <w:lsdException w:name="List Number 4" w:semiHidden="1" w:unhideWhenUsed="1"/>
+    <w:lsdException w:name="List Number 5" w:semiHidden="1" w:unhideWhenUsed="1"/>
+    <w:lsdException w:name="Title" w:uiPriority="10" w:qFormat="1"/>
+    <w:lsdException w:name="Closing" w:semiHidden="1" w:unhideWhenUsed="1"/>
+    <w:lsdException w:name="Signature" w:semiHidden="1" w:unhideWhenUsed="1"/>
+    <w:lsdException w:name="Default Paragraph Font" w:semiHidden="1" w:uiPriority="1" w:unhideWhenUsed="1"/>
+    <w:lsdException w:name="Body Text" w:semiHidden="1" w:unhideWhenUsed="1"/>
+    <w:lsdException w:name="Body Text Indent" w:semiHidden="1" w:unhideWhenUsed="1"/>
+    <w:lsdException w:name="List Continue" w:semiHidden="1" w:unhideWhenUsed="1"/>
+    <w:lsdException w:name="List Continue 2" w:semiHidden="1" w:unhideWhenUsed="1"/>
+    <w:lsdException w:name="List Continue 3" w:semiHidden="1" w:unhideWhenUsed="1"/>
+    <w:lsdException w:name="List Continue 4" w:semiHidden="1" w:unhideWhenUsed="1"/>
+    <w:lsdException w:name="List Continue 5" w:semiHidden="1" w:unhideWhenUsed="1"/>
+    <w:lsdException w:name="Message Header" w:semiHidden="1" w:unhideWhenUsed="1"/>
+    <w:lsdException w:name="Subtitle" w:uiPriority="11" w:qFormat="1"/>
+    <w:lsdException w:name="Salutation" w:semiHidden="1" w:unhideWhenUsed="1"/>
+    <w:lsdException w:name="Date" w:semiHidden="1" w:unhideWhenUsed="1"/>
+    <w:lsdException w:name="Body Text First Indent" w:semiHidden="1" w:unhideWhenUsed="1"/>
+    <w:lsdException w:name="Body Text First Indent 2" w:semiHidden="1" w:unhideWhenUsed="1"/>
+    <w:lsdException w:name="Note Heading" w:semiHidden="1" w:unhideWhenUsed="1"/>
+    <w:lsdException w:name="Body Text 2" w:semiHidden="1" w:unhideWhenUsed="1"/>
+    <w:lsdException w:name="Body Text 3" w:semiHidden="1" w:unhideWhenUsed="1"/>
+    <w:lsdException w:name="Body Text Indent 2" w:semiHidden="1" w:unhideWhenUsed="1"/>
+    <w:lsdException w:name="Body Text Indent 3" w:semiHidden="1" w:unhideWhenUsed="1"/>
+    <w:lsdException w:name="Block Text" w:semiHidden="1" w:unhideWhenUsed="1"/>
+    <w:lsdException w:name="Hyperlink" w:semiHidden="1" w:unhideWhenUsed="1"/>
+    <w:lsdException w:name="FollowedHyperlink" w:semiHidden="1" w:unhideWhenUsed="1"/>
+    <w:lsdException w:name="Strong" w:uiPriority="22" w:qFormat="1"/>
+    <w:lsdException w:name="Emphasis" w:uiPriority="20" w:qFormat="1"/>
+    <w:lsdException w:name="Document Map" w:semiHidden="1" w:unhideWhenUsed="1"/>
+    <w:lsdException w:name="Plain Text" w:semiHidden="1" w:unhideWhenUsed="1"/>
+    <w:lsdException w:name="E-mail Signature" w:semiHidden="1" w:unhideWhenUsed="1"/>
+    <w:lsdException w:name="HTML Top of Form" w:semiHidden="1" w:unhideWhenUsed="1"/>
+    <w:lsdException w:name="HTML Bottom of Form" w:semiHidden="1" w:unhideWhenUsed="1"/>
+    <w:lsdException w:name="Normal (Web)" w:semiHidden="1" w:unhideWhenUsed="1"/>
+    <w:lsdException w:name="HTML Acronym" w:semiHidden="1" w:unhideWhenUsed="1"/>
+    <w:lsdException w:name="HTML Address" w:semiHidden="1" w:unhideWhenUsed="1"/>
+    <w:lsdException w:name="HTML Cite" w:semiHidden="1" w:unhideWhenUsed="1"/>
+    <w:lsdException w:name="HTML Code" w:semiHidden="1" w:unhideWhenUsed="1"/>
+    <w:lsdException w:name="HTML Definition" w:semiHidden="1" w:unhideWhenUsed="1"/>
+    <w:lsdException w:name="HTML Keyboard" w:semiHidden="1" w:unhideWhenUsed="1"/>
+    <w:lsdException w:name="HTML Preformatted" w:semiHidden="1" w:unhideWhenUsed="1"/>
+    <w:lsdException w:name="HTML Sample" w:semiHidden="1" w:unhideWhenUsed="1"/>
+    <w:lsdException w:name="HTML Typewriter" w:semiHidden="1" w:unhideWhenUsed="1"/>
+    <w:lsdException w:name="HTML Variable" w:semiHidden="1" w:unhideWhenUsed="1"/>
+    <w:lsdException w:name="Normal Table" w:semiHidden="1" w:unhideWhenUsed="1"/>
+    <w:lsdException w:name="annotation subject" w:semiHidden="1" w:unhideWhenUsed="1"/>
+    <w:lsdException w:name="No List" w:semiHidden="1" w:unhideWhenUsed="1"/>
+    <w:lsdException w:name="Outline List 1" w:semiHidden="1" w:unhideWhenUsed="1"/>
+    <w:lsdException w:name="Outline List 2" w:semiHidden="1" w:unhideWhenUsed="1"/>
+    <w:lsdException w:name="Outline List 3" w:semiHidden="1" w:unhideWhenUsed="1"/>
+    <w:lsdException w:name="Table Simple 1" w:semiHidden="1" w:unhideWhenUsed="1"/>
+    <w:lsdException w:name="Table Simple 2" w:semiHidden="1" w:unhideWhenUsed="1"/>
+    <w:lsdException w:name="Table Simple 3" w:semiHidden="1" w:unhideWhenUsed="1"/>
+    <w:lsdException w:name="Table Classic 1" w:semiHidden="1" w:unhideWhenUsed="1"/>
+    <w:lsdException w:name="Table Classic 2" w:semiHidden="1" w:unhideWhenUsed="1"/>
+    <w:lsdException w:name="Table Classic 3" w:semiHidden="1" w:unhideWhenUsed="1"/>
+    <w:lsdException w:name="Table Classic 4" w:semiHidden="1" w:unhideWhenUsed="1"/>
+    <w:lsdException w:name="Table Colorful 1" w:semiHidden="1" w:unhideWhenUsed="1"/>
+    <w:lsdException w:name="Table Colorful 2" w:semiHidden="1" w:unhideWhenUsed="1"/>
+    <w:lsdException w:name="Table Colorful 3" w:semiHidden="1" w:unhideWhenUsed="1"/>
+    <w:lsdException w:name="Table Columns 1" w:semiHidden="1" w:unhideWhenUsed="1"/>
+    <w:lsdException w:name="Table Columns 2" w:semiHidden="1" w:unhideWhenUsed="1"/>
+    <w:lsdException w:name="Table Columns 3" w:semiHidden="1" w:unhideWhenUsed="1"/>
+    <w:lsdException w:name="Table Columns 4" w:semiHidden="1" w:unhideWhenUsed="1"/>
+    <w:lsdException w:name="Table Columns 5" w:semiHidden="1" w:unhideWhenUsed="1"/>
+    <w:lsdException w:name="Table Grid 1" w:semiHidden="1" w:unhideWhenUsed="1"/>
+    <w:lsdException w:name="Table Grid 2" w:semiHidden="1" w:unhideWhenUsed="1"/>
+    <w:lsdException w:name="Table Grid 3" w:semiHidden="1" w:unhideWhenUsed="1"/>
+    <w:lsdException w:name="Table Grid 4" w:semiHidden="1" w:unhideWhenUsed="1"/>
+    <w:lsdException w:name="Table Grid 5" w:semiHidden="1" w:unhideWhenUsed="1"/>
+    <w:lsdException w:name="Table Grid 6" w:semiHidden="1" w:unhideWhenUsed="1"/>
+    <w:lsdException w:name="Table Grid 7" w:semiHidden="1" w:unhideWhenUsed="1"/>
+    <w:lsdException w:name="Table Grid 8" w:semiHidden="1" w:unhideWhenUsed="1"/>
+    <w:lsdException w:name="Table List 1" w:semiHidden="1" w:unhideWhenUsed="1"/>
+    <w:lsdException w:name="Table List 2" w:semiHidden="1" w:unhideWhenUsed="1"/>
+    <w:lsdException w:name="Table List 3" w:semiHidden="1" w:unhideWhenUsed="1"/>
+    <w:lsdException w:name="Table List 4" w:semiHidden="1" w:unhideWhenUsed="1"/>
+    <w:lsdException w:name="Table List 5" w:semiHidden="1" w:unhideWhenUsed="1"/>
+    <w:lsdException w:name="Table List 6" w:semiHidden="1" w:unhideWhenUsed="1"/>
+    <w:lsdException w:name="Table List 7" w:semiHidden="1" w:unhideWhenUsed="1"/>
+    <w:lsdException w:name="Table List 8" w:semiHidden="1" w:unhideWhenUsed="1"/>
+    <w:lsdException w:name="Table 3D effects 1" w:semiHidden="1" w:unhideWhenUsed="1"/>
+    <w:lsdException w:name="Table 3D effects 2" w:semiHidden="1" w:unhideWhenUsed="1"/>
+    <w:lsdException w:name="Table 3D effects 3" w:semiHidden="1" w:unhideWhenUsed="1"/>
+    <w:lsdException w:name="Table Contemporary" w:semiHidden="1" w:unhideWhenUsed="1"/>
+    <w:lsdException w:name="Table Elegant" w:semiHidden="1" w:unhideWhenUsed="1"/>
+    <w:lsdException w:name="Table Professional" w:semiHidden="1" w:unhideWhenUsed="1"/>
+    <w:lsdException w:name="Table Subtle 1" w:semiHidden="1" w:unhideWhenUsed="1"/>
+    <w:lsdException w:name="Table Subtle 2" w:semiHidden="1" w:unhideWhenUsed="1"/>
+    <w:lsdException w:name="Table Web 1" w:semiHidden="1" w:unhideWhenUsed="1"/>
+    <w:lsdException w:name="Table Web 2" w:semiHidden="1" w:unhideWhenUsed="1"/>
+    <w:lsdException w:name="Table Web 3" w:semiHidden="1" w:unhideWhenUsed="1"/>
+    <w:lsdException w:name="Balloon Text" w:semiHidden="1" w:unhideWhenUsed="1"/>
+    <w:lsdException w:name="Table Grid" w:uiPriority="59"/>
+    <w:lsdException w:name="Table Theme" w:semiHidden="1" w:unhideWhenUsed="1"/>
+    <w:lsdException w:name="Placeholder Text" w:semiHidden="1"/>
+    <w:lsdException w:name="No Spacing" w:uiPriority="1" w:qFormat="1"/>
+    <w:lsdException w:name="Light Shading" w:uiPriority="60"/>
+    <w:lsdException w:name="Light List" w:uiPriority="61"/>
+    <w:lsdException w:name="Light Grid" w:uiPriority="62"/>
+    <w:lsdException w:name="Medium Shading 1" w:uiPriority="63"/>
+    <w:lsdException w:name="Medium Shading 2" w:uiPriority="64"/>
+    <w:lsdException w:name="Medium List 1" w:uiPriority="65"/>
+    <w:lsdException w:name="Medium List 2" w:uiPriority="66"/>
+    <w:lsdException w:name="Medium Grid 1" w:uiPriority="67"/>
+    <w:lsdException w:name="Medium Grid 2" w:uiPriority="68"/>
+    <w:lsdException w:name="Medium Grid 3" w:uiPriority="69"/>
+    <w:lsdException w:name="Dark List" w:uiPriority="70"/>
+    <w:lsdException w:name="Colorful Shading" w:uiPriority="71"/>
+    <w:lsdException w:name="Colorful List" w:uiPriority="72"/>
+    <w:lsdException w:name="Colorful Grid" w:uiPriority="73"/>
+    <w:lsdException w:name="Light Shading Accent 1" w:uiPriority="60"/>
+    <w:lsdException w:name="Light List Accent 1" w:uiPriority="61"/>
+    <w:lsdException w:name="Light Grid Accent 1" w:uiPriority="62"/>
+    <w:lsdException w:name="Medium Shading 1 Accent 1" w:uiPriority="63"/>
+    <w:lsdException w:name="Medium Shading 2 Accent 1" w:uiPriority="64"/>
+    <w:lsdException w:name="Medium List 1 Accent 1" w:uiPriority="65"/>
+    <w:lsdException w:name="Revision" w:semiHidden="1"/>
+    <w:lsdException w:name="List Paragraph" w:uiPriority="34" w:qFormat="1"/>
+    <w:lsdException w:name="Quote" w:uiPriority="29" w:qFormat="1"/>
+    <w:lsdException w:name="Intense Quote" w:uiPriority="30" w:qFormat="1"/>
+    <w:lsdException w:name="Medium List 2 Accent 1" w:uiPriority="66"/>
+    <w:lsdException w:name="Medium Grid 1 Accent 1" w:uiPriority="67"/>
+    <w:lsdException w:name="Medium Grid 2 Accent 1" w:uiPriority="68"/>
+    <w:lsdException w:name="Medium Grid 3 Accent 1" w:uiPriority="69"/>
+    <w:lsdException w:name="Dark List Accent 1" w:uiPriority="70"/>
+    <w:lsdException w:name="Colorful Shading Accent 1" w:uiPriority="71"/>
+    <w:lsdException w:name="Colorful List Accent 1" w:uiPriority="72"/>
+    <w:lsdException w:name="Colorful Grid Accent 1" w:uiPriority="73"/>
+    <w:lsdException w:name="Light Shading Accent 2" w:uiPriority="60"/>
+    <w:lsdException w:name="Light List Accent 2" w:uiPriority="61"/>
+    <w:lsdException w:name="Light Grid Accent 2" w:uiPriority="62"/>
+    <w:lsdException w:name="Medium Shading 1 Accent 2" w:uiPriority="63"/>
+    <w:lsdException w:name="Medium Shading 2 Accent 2" w:uiPriority="64"/>
+    <w:lsdException w:name="Medium List 1 Accent 2" w:uiPriority="65"/>
+    <w:lsdException w:name="Medium List 2 Accent 2" w:uiPriority="66"/>
+    <w:lsdException w:name="Medium Grid 1 Accent 2" w:uiPriority="67"/>
+    <w:lsdException w:name="Medium Grid 2 Accent 2" w:uiPriority="68"/>
+    <w:lsdException w:name="Medium Grid 3 Accent 2" w:uiPriority="69"/>
+    <w:lsdException w:name="Dark List Accent 2" w:uiPriority="70"/>
+    <w:lsdException w:name="Colorful Shading Accent 2" w:uiPriority="71"/>
+    <w:lsdException w:name="Colorful List Accent 2" w:uiPriority="72"/>
+    <w:lsdException w:name="Colorful Grid Accent 2" w:uiPriority="73"/>
+    <w:lsdException w:name="Light Shading Accent 3" w:uiPriority="60"/>
+    <w:lsdException w:name="Light List Accent 3" w:uiPriority="61"/>
+    <w:lsdException w:name="Light Grid Accent 3" w:uiPriority="62"/>
+    <w:lsdException w:name="Medium Shading 1 Accent 3" w:uiPriority="63"/>
+    <w:lsdException w:name="Medium Shading 2 Accent 3" w:uiPriority="64"/>
+    <w:lsdException w:name="Medium List 1 Accent 3" w:uiPriority="65"/>
+    <w:lsdException w:name="Medium List 2 Accent 3" w:uiPriority="66"/>
+    <w:lsdException w:name="Medium Grid 1 Accent 3" w:uiPriority="67"/>
+    <w:lsdException w:name="Medium Grid 2 Accent 3" w:uiPriority="68"/>
+    <w:lsdException w:name="Medium Grid 3 Accent 3" w:uiPriority="69"/>
+    <w:lsdException w:name="Dark List Accent 3" w:uiPriority="70"/>
+    <w:lsdException w:name="Colorful Shading Accent 3" w:uiPriority="71"/>
+    <w:lsdException w:name="Colorful List Accent 3" w:uiPriority="72"/>
+    <w:lsdException w:name="Colorful Grid Accent 3" w:uiPriority="73"/>
+    <w:lsdException w:name="Light Shading Accent 4" w:uiPriority="60"/>
+    <w:lsdException w:name="Light List Accent 4" w:uiPriority="61"/>
+    <w:lsdException w:name="Light Grid Accent 4" w:uiPriority="62"/>
+    <w:lsdException w:name="Medium Shading 1 Accent 4" w:uiPriority="63"/>
+    <w:lsdException w:name="Medium Shading 2 Accent 4" w:uiPriority="64"/>
+    <w:lsdException w:name="Medium List 1 Accent 4" w:uiPriority="65"/>
+    <w:lsdException w:name="Medium List 2 Accent 4" w:uiPriority="66"/>
+    <w:lsdException w:name="Medium Grid 1 Accent 4" w:uiPriority="67"/>
+    <w:lsdException w:name="Medium Grid 2 Accent 4" w:uiPriority="68"/>
+    <w:lsdException w:name="Medium Grid 3 Accent 4" w:uiPriority="69"/>
+    <w:lsdException w:name="Dark List Accent 4" w:uiPriority="70"/>
+    <w:lsdException w:name="Colorful Shading Accent 4" w:uiPriority="71"/>
+    <w:lsdException w:name="Colorful List Accent 4" w:uiPriority="72"/>
+    <w:lsdException w:name="Colorful Grid Accent 4" w:uiPriority="73"/>
+    <w:lsdException w:name="Light Shading Accent 5" w:uiPriority="60"/>
+    <w:lsdException w:name="Light List Accent 5" w:uiPriority="61"/>
+    <w:lsdException w:name="Light Grid Accent 5" w:uiPriority="62"/>
+    <w:lsdException w:name="Medium Shading 1 Accent 5" w:uiPriority="63"/>
+    <w:lsdException w:name="Medium Shading 2 Accent 5" w:uiPriority="64"/>
+    <w:lsdException w:name="Medium List 1 Accent 5" w:uiPriority="65"/>
+    <w:lsdException w:name="Medium List 2 Accent 5" w:uiPriority="66"/>
+    <w:lsdException w:name="Medium Grid 1 Accent 5" w:uiPriority="67"/>
+    <w:lsdException w:name="Medium Grid 2 Accent 5" w:uiPriority="68"/>
+    <w:lsdException w:name="Medium Grid 3 Accent 5" w:uiPriority="69"/>
+    <w:lsdException w:name="Dark List Accent 5" w:uiPriority="70"/>
+    <w:lsdException w:name="Colorful Shading Accent 5" w:uiPriority="71"/>
+    <w:lsdException w:name="Colorful List Accent 5" w:uiPriority="72"/>
+    <w:lsdException w:name="Colorful Grid Accent 5" w:uiPriority="73"/>
+    <w:lsdException w:name="Light Shading Accent 6" w:uiPriority="60"/>
+    <w:lsdException w:name="Light List Accent 6" w:uiPriority="61"/>
+    <w:lsdException w:name="Light Grid Accent 6" w:uiPriority="62"/>
+    <w:lsdException w:name="Medium Shading 1 Accent 6" w:uiPriority="63"/>
+    <w:lsdException w:name="Medium Shading 2 Accent 6" w:uiPriority="64"/>
+    <w:lsdException w:name="Medium List 1 Accent 6" w:uiPriority="65"/>
+    <w:lsdException w:name="Medium List 2 Accent 6" w:uiPriority="66"/>
+    <w:lsdException w:name="Medium Grid 1 Accent 6" w:uiPriority="67"/>
+    <w:lsdException w:name="Medium Grid 2 Accent 6" w:uiPriority="68"/>
+    <w:lsdException w:name="Medium Grid 3 Accent 6" w:uiPriority="69"/>
+    <w:lsdException w:name="Dark List Accent 6" w:uiPriority="70"/>
+    <w:lsdException w:name="Colorful Shading Accent 6" w:uiPriority="71"/>
+    <w:lsdException w:name="Colorful List Accent 6" w:uiPriority="72"/>
+    <w:lsdException w:name="Colorful Grid Accent 6" w:uiPriority="73"/>
+    <w:lsdException w:name="Subtle Emphasis" w:uiPriority="19" w:qFormat="1"/>
+    <w:lsdException w:name="Intense Emphasis" w:uiPriority="21" w:qFormat="1"/>
+    <w:lsdException w:name="Subtle Reference" w:uiPriority="31" w:qFormat="1"/>
+    <w:lsdException w:name="Intense Reference" w:uiPriority="32" w:qFormat="1"/>
+    <w:lsdException w:name="Book Title" w:uiPriority="33" w:qFormat="1"/>
+    <w:lsdException w:name="Bibliography" w:semiHidden="1" w:uiPriority="37" w:unhideWhenUsed="1"/>
+    <w:lsdException w:name="TOC Heading" w:semiHidden="1" w:uiPriority="39" w:unhideWhenUsed="1" w:qFormat="1"/>
+    <w:lsdException w:name="Plain Table 1" w:uiPriority="41"/>
+    <w:lsdException w:name="Plain Table 2" w:uiPriority="42"/>
+    <w:lsdException w:name="Plain Table 3" w:uiPriority="43"/>
+    <w:lsdException w:name="Plain Table 4" w:uiPriority="44"/>
+    <w:lsdException w:name="Plain Table 5" w:uiPriority="45"/>
+    <w:lsdException w:name="Grid Table Light" w:uiPriority="40"/>
+    <w:lsdException w:name="Grid Table 1 Light" w:uiPriority="46"/>
+    <w:lsdException w:name="Grid Table 2" w:uiPriority="47"/>
+    <w:lsdException w:name="Grid Table 3" w:uiPriority="48"/>
+    <w:lsdException w:name="Grid Table 4" w:uiPriority="49"/>
+    <w:lsdException w:name="Grid Table 5 Dark" w:uiPriority="50"/>
+    <w:lsdException w:name="Grid Table 6 Colorful" w:uiPriority="51"/>
+    <w:lsdException w:name="Grid Table 7 Colorful" w:uiPriority="52"/>
+    <w:lsdException w:name="Grid Table 1 Light Accent 1" w:uiPriority="46"/>
+    <w:lsdException w:name="Grid Table 2 Accent 1" w:uiPriority="47"/>
+    <w:lsdException w:name="Grid Table 3 Accent 1" w:uiPriority="48"/>
+    <w:lsdException w:name="Grid Table 4 Accent 1" w:uiPriority="49"/>
+    <w:lsdException w:name="Grid Table 5 Dark Accent 1" w:uiPriority="50"/>
+    <w:lsdException w:name="Grid Table 6 Colorful Accent 1" w:uiPriority="51"/>
+    <w:lsdException w:name="Grid Table 7 Colorful Accent 1" w:uiPriority="52"/>
+    <w:lsdException w:name="Grid Table 1 Light Accent 2" w:uiPriority="46"/>
+    <w:lsdException w:name="Grid Table 2 Accent 2" w:uiPriority="47"/>
+    <w:lsdException w:name="Grid Table 3 Accent 2" w:uiPriority="48"/>
+    <w:lsdException w:name="Grid Table 4 Accent 2" w:uiPriority="49"/>
+    <w:lsdException w:name="Grid Table 5 Dark Accent 2" w:uiPriority="50"/>
+    <w:lsdException w:name="Grid Table 6 Colorful Accent 2" w:uiPriority="51"/>
+    <w:lsdException w:name="Grid Table 7 Colorful Accent 2" w:uiPriority="52"/>
+    <w:lsdException w:name="Grid Table 1 Light Accent 3" w:uiPriority="46"/>
+    <w:lsdException w:name="Grid Table 2 Accent 3" w:uiPriority="47"/>
+    <w:lsdException w:name="Grid Table 3 Accent 3" w:uiPriority="48"/>
+    <w:lsdException w:name="Grid Table 4 Accent 3" w:uiPriority="49"/>
+    <w:lsdException w:name="Grid Table 5 Dark Accent 3" w:uiPriority="50"/>
+    <w:lsdException w:name="Grid Table 6 Colorful Accent 3" w:uiPriority="51"/>
+    <w:lsdException w:name="Grid Table 7 Colorful Accent 3" w:uiPriority="52"/>
+    <w:lsdException w:name="Grid Table 1 Light Accent 4" w:uiPriority="46"/>
+    <w:lsdException w:name="Grid Table 2 Accent 4" w:uiPriority="47"/>
+    <w:lsdException w:name="Grid Table 3 Accent 4" w:uiPriority="48"/>
+    <w:lsdException w:name="Grid Table 4 Accent 4" w:uiPriority="49"/>
+    <w:lsdException w:name="Grid Table 5 Dark Accent 4" w:uiPriority="50"/>
+    <w:lsdException w:name="Grid Table 6 Colorful Accent 4" w:uiPriority="51"/>
+    <w:lsdException w:name="Grid Table 7 Colorful Accent 4" w:uiPriority="52"/>
+    <w:lsdException w:name="Grid Table 1 Light Accent 5" w:uiPriority="46"/>
+    <w:lsdException w:name="Grid Table 2 Accent 5" w:uiPriority="47"/>
+    <w:lsdException w:name="Grid Table 3 Accent 5" w:uiPriority="48"/>
+    <w:lsdException w:name="Grid Table 4 Accent 5" w:uiPriority="49"/>
+    <w:lsdException w:name="Grid Table 5 Dark Accent 5" w:uiPriority="50"/>
+    <w:lsdException w:name="Grid Table 6 Colorful Accent 5" w:uiPriority="51"/>
+    <w:lsdException w:name="Grid Table 7 Colorful Accent 5" w:uiPriority="52"/>
+    <w:lsdException w:name="Grid Table 1 Light Accent 6" w:uiPriority="46"/>
+    <w:lsdException w:name="Grid Table 2 Accent 6" w:uiPriority="47"/>
+    <w:lsdException w:name="Grid Table 3 Accent 6" w:uiPriority="48"/>
+    <w:lsdException w:name="Grid Table 4 Accent 6" w:uiPriority="49"/>
+    <w:lsdException w:name="Grid Table 5 Dark Accent 6" w:uiPriority="50"/>
+    <w:lsdException w:name="Grid Table 6 Colorful Accent 6" w:uiPriority="51"/>
+    <w:lsdException w:name="Grid Table 7 Colorful Accent 6" w:uiPriority="52"/>
+    <w:lsdException w:name="List Table 1 Light" w:uiPriority="46"/>
+    <w:lsdException w:name="List Table 2" w:uiPriority="47"/>
+    <w:lsdException w:name="List Table 3" w:uiPriority="48"/>
+    <w:lsdException w:name="List Table 4" w:uiPriority="49"/>
+    <w:lsdException w:name="List Table 5 Dark" w:uiPriority="50"/>
+    <w:lsdException w:name="List Table 6 Colorful" w:uiPriority="51"/>
+    <w:lsdException w:name="List Table 7 Colorful" w:uiPriority="52"/>
+    <w:lsdException w:name="List Table 1 Light Accent 1" w:uiPriority="46"/>
+    <w:lsdException w:name="List Table 2 Accent 1" w:uiPriority="47"/>
+    <w:lsdException w:name="List Table 3 Accent 1" w:uiPriority="48"/>
+    <w:lsdException w:name="List Table 4 Accent 1" w:uiPriority="49"/>
+    <w:lsdException w:name="List Table 5 Dark Accent 1" w:uiPriority="50"/>
+    <w:lsdException w:name="List Table 6 Colorful Accent 1" w:uiPriority="51"/>
+    <w:lsdException w:name="List Table 7 Colorful Accent 1" w:uiPriority="52"/>
+    <w:lsdException w:name="List Table 1 Light Accent 2" w:uiPriority="46"/>
+    <w:lsdException w:name="List Table 2 Accent 2" w:uiPriority="47"/>
+    <w:lsdException w:name="List Table 3 Accent 2" w:uiPriority="48"/>
+    <w:lsdException w:name="List Table 4 Accent 2" w:uiPriority="49"/>
+    <w:lsdException w:name="List Table 5 Dark Accent 2" w:uiPriority="50"/>
+    <w:lsdException w:name="List Table 6 Colorful Accent 2" w:uiPriority="51"/>
+    <w:lsdException w:name="List Table 7 Colorful Accent 2" w:uiPriority="52"/>
+    <w:lsdException w:name="List Table 1 Light Accent 3" w:uiPriority="46"/>
+    <w:lsdException w:name="List Table 2 Accent 3" w:uiPriority="47"/>
+    <w:lsdException w:name="List Table 3 Accent 3" w:uiPriority="48"/>
+    <w:lsdException w:name="List Table 4 Accent 3" w:uiPriority="49"/>
+    <w:lsdException w:name="List Table 5 Dark Accent 3" w:uiPriority="50"/>
+    <w:lsdException w:name="List Table 6 Colorful Accent 3" w:uiPriority="51"/>
+    <w:lsdException w:name="List Table 7 Colorful Accent 3" w:uiPriority="52"/>
+    <w:lsdException w:name="List Table 1 Light Accent 4" w:uiPriority="46"/>
+    <w:lsdException w:name="List Table 2 Accent 4" w:uiPriority="47"/>
+    <w:lsdException w:name="List Table 3 Accent 4" w:uiPriority="48"/>
+    <w:lsdException w:name="List Table 4 Accent 4" w:uiPriority="49"/>
+    <w:lsdException w:name="List Table 5 Dark Accent 4" w:uiPriority="50"/>
+    <w:lsdException w:name="List Table 6 Colorful Accent 4" w:uiPriority="51"/>
+    <w:lsdException w:name="List Table 7 Colorful Accent 4" w:uiPriority="52"/>
+    <w:lsdException w:name="List Table 1 Light Accent 5" w:uiPriority="46"/>
+    <w:lsdException w:name="List Table 2 Accent 5" w:uiPriority="47"/>
+    <w:lsdException w:name="List Table 3 Accent 5" w:uiPriority="48"/>
+    <w:lsdException w:name="List Table 4 Accent 5" w:uiPriority="49"/>
+    <w:lsdException w:name="List Table 5 Dark Accent 5" w:uiPriority="50"/>
+    <w:lsdException w:name="List Table 6 Colorful Accent 5" w:uiPriority="51"/>
+    <w:lsdException w:name="List Table 7 Colorful Accent 5" w:uiPriority="52"/>
+    <w:lsdException w:name="List Table 1 Light Accent 6" w:uiPriority="46"/>
+    <w:lsdException w:name="List Table 2 Accent 6" w:uiPriority="47"/>
+    <w:lsdException w:name="List Table 3 Accent 6" w:uiPriority="48"/>
+    <w:lsdException w:name="List Table 4 Accent 6" w:uiPriority="49"/>
+    <w:lsdException w:name="List Table 5 Dark Accent 6" w:uiPriority="50"/>
+    <w:lsdException w:name="List Table 6 Colorful Accent 6" w:uiPriority="51"/>
+    <w:lsdException w:name="List Table 7 Colorful Accent 6" w:uiPriority="52"/>
   </w:latentStyles>
   <w:style w:type="paragraph" w:default="1" w:styleId="Normal">
     <w:name w:val="Normal"/>
@@ -5696,7 +8292,6 @@
     <w:uiPriority w:val="99"/>
     <w:semiHidden/>
     <w:unhideWhenUsed/>
-    <w:qFormat/>
     <w:tblPr>
       <w:tblInd w:w="0" w:type="dxa"/>
       <w:tblCellMar>

</xml_diff>